<commit_message>
added examination cell and some addition information
</commit_message>
<xml_diff>
--- a/Feasible Study README.docx
+++ b/Feasible Study README.docx
@@ -348,7 +348,7 @@
               <w:rPr>
                 <w:lang w:val="en-US"/>
               </w:rPr>
-              <w:t>Not Started</w:t>
+              <w:t>In Progress</w:t>
             </w:r>
           </w:p>
         </w:tc>
@@ -431,7 +431,7 @@
               <w:rPr>
                 <w:lang w:val="en-US"/>
               </w:rPr>
-              <w:t>Not Started</w:t>
+              <w:t>In Progress</w:t>
             </w:r>
           </w:p>
         </w:tc>
@@ -474,7 +474,7 @@
               <w:rPr>
                 <w:lang w:val="en-US"/>
               </w:rPr>
-              <w:t>Not Started</w:t>
+              <w:t>In Progress</w:t>
             </w:r>
           </w:p>
         </w:tc>
@@ -791,11 +791,19 @@
                 <w:lang w:val="en-US"/>
               </w:rPr>
             </w:pPr>
-            <w:r>
-              <w:rPr>
-                <w:lang w:val="en-US"/>
-              </w:rPr>
-              <w:t>Git hub Link</w:t>
+            <w:proofErr w:type="spellStart"/>
+            <w:r>
+              <w:rPr>
+                <w:lang w:val="en-US"/>
+              </w:rPr>
+              <w:t>Github</w:t>
+            </w:r>
+            <w:proofErr w:type="spellEnd"/>
+            <w:r>
+              <w:rPr>
+                <w:lang w:val="en-US"/>
+              </w:rPr>
+              <w:t xml:space="preserve"> Link</w:t>
             </w:r>
           </w:p>
         </w:tc>
@@ -807,9 +815,19 @@
             <w:pPr>
               <w:cnfStyle w:val="000000100000" w:firstRow="0" w:lastRow="0" w:firstColumn="0" w:lastColumn="0" w:oddVBand="0" w:evenVBand="0" w:oddHBand="1" w:evenHBand="0" w:firstRowFirstColumn="0" w:firstRowLastColumn="0" w:lastRowFirstColumn="0" w:lastRowLastColumn="0"/>
               <w:rPr>
+                <w:sz w:val="22"/>
+                <w:szCs w:val="22"/>
                 <w:lang w:val="en-US"/>
               </w:rPr>
             </w:pPr>
+            <w:r>
+              <w:rPr>
+                <w:sz w:val="22"/>
+                <w:szCs w:val="22"/>
+                <w:lang w:val="en-US"/>
+              </w:rPr>
+              <w:t>https://github.com/rehbarkhan/college-management-system.git</w:t>
+            </w:r>
           </w:p>
         </w:tc>
       </w:tr>
@@ -821,6 +839,1323 @@
         </w:rPr>
       </w:pPr>
     </w:p>
+    <w:p>
+      <w:pPr>
+        <w:rPr>
+          <w:lang w:val="en-US"/>
+        </w:rPr>
+      </w:pPr>
+    </w:p>
+    <w:p>
+      <w:pPr>
+        <w:rPr>
+          <w:lang w:val="en-US"/>
+        </w:rPr>
+      </w:pPr>
+    </w:p>
+    <w:p>
+      <w:pPr>
+        <w:rPr>
+          <w:lang w:val="en-US"/>
+        </w:rPr>
+      </w:pPr>
+    </w:p>
+    <w:p>
+      <w:pPr>
+        <w:rPr>
+          <w:lang w:val="en-US"/>
+        </w:rPr>
+      </w:pPr>
+    </w:p>
+    <w:p>
+      <w:pPr>
+        <w:rPr>
+          <w:lang w:val="en-US"/>
+        </w:rPr>
+      </w:pPr>
+    </w:p>
+    <w:p>
+      <w:pPr>
+        <w:rPr>
+          <w:lang w:val="en-US"/>
+        </w:rPr>
+      </w:pPr>
+    </w:p>
+    <w:p>
+      <w:pPr>
+        <w:rPr>
+          <w:lang w:val="en-US"/>
+        </w:rPr>
+      </w:pPr>
+    </w:p>
+    <w:p>
+      <w:pPr>
+        <w:rPr>
+          <w:lang w:val="en-US"/>
+        </w:rPr>
+      </w:pPr>
+    </w:p>
+    <w:p>
+      <w:pPr>
+        <w:rPr>
+          <w:lang w:val="en-US"/>
+        </w:rPr>
+      </w:pPr>
+    </w:p>
+    <w:p>
+      <w:pPr>
+        <w:rPr>
+          <w:lang w:val="en-US"/>
+        </w:rPr>
+      </w:pPr>
+    </w:p>
+    <w:p>
+      <w:pPr>
+        <w:rPr>
+          <w:lang w:val="en-US"/>
+        </w:rPr>
+      </w:pPr>
+    </w:p>
+    <w:p>
+      <w:pPr>
+        <w:rPr>
+          <w:lang w:val="en-US"/>
+        </w:rPr>
+      </w:pPr>
+    </w:p>
+    <w:p>
+      <w:pPr>
+        <w:rPr>
+          <w:lang w:val="en-US"/>
+        </w:rPr>
+      </w:pPr>
+    </w:p>
+    <w:p>
+      <w:pPr>
+        <w:rPr>
+          <w:lang w:val="en-US"/>
+        </w:rPr>
+      </w:pPr>
+    </w:p>
+    <w:p>
+      <w:pPr>
+        <w:rPr>
+          <w:lang w:val="en-US"/>
+        </w:rPr>
+      </w:pPr>
+    </w:p>
+    <w:p>
+      <w:pPr>
+        <w:rPr>
+          <w:lang w:val="en-US"/>
+        </w:rPr>
+      </w:pPr>
+    </w:p>
+    <w:p>
+      <w:pPr>
+        <w:rPr>
+          <w:lang w:val="en-US"/>
+        </w:rPr>
+      </w:pPr>
+    </w:p>
+    <w:p>
+      <w:pPr>
+        <w:rPr>
+          <w:lang w:val="en-US"/>
+        </w:rPr>
+      </w:pPr>
+    </w:p>
+    <w:p>
+      <w:pPr>
+        <w:rPr>
+          <w:lang w:val="en-US"/>
+        </w:rPr>
+      </w:pPr>
+    </w:p>
+    <w:p>
+      <w:pPr>
+        <w:rPr>
+          <w:lang w:val="en-US"/>
+        </w:rPr>
+      </w:pPr>
+    </w:p>
+    <w:sdt>
+      <w:sdtPr>
+        <w:rPr>
+          <w:rFonts w:asciiTheme="minorHAnsi" w:eastAsiaTheme="minorHAnsi" w:hAnsiTheme="minorHAnsi" w:cstheme="minorBidi"/>
+          <w:b w:val="0"/>
+          <w:bCs w:val="0"/>
+          <w:color w:val="auto"/>
+          <w:sz w:val="24"/>
+          <w:szCs w:val="24"/>
+          <w:lang w:val="en-IN"/>
+        </w:rPr>
+        <w:id w:val="997697414"/>
+        <w:docPartObj>
+          <w:docPartGallery w:val="Table of Contents"/>
+          <w:docPartUnique/>
+        </w:docPartObj>
+      </w:sdtPr>
+      <w:sdtEndPr>
+        <w:rPr>
+          <w:noProof/>
+        </w:rPr>
+      </w:sdtEndPr>
+      <w:sdtContent>
+        <w:p>
+          <w:pPr>
+            <w:pStyle w:val="TOCHeading"/>
+          </w:pPr>
+          <w:r>
+            <w:t>Table of Contents</w:t>
+          </w:r>
+        </w:p>
+        <w:p>
+          <w:pPr>
+            <w:pStyle w:val="TOC1"/>
+            <w:tabs>
+              <w:tab w:val="right" w:leader="dot" w:pos="9016"/>
+            </w:tabs>
+            <w:rPr>
+              <w:rFonts w:eastAsiaTheme="minorEastAsia"/>
+              <w:b w:val="0"/>
+              <w:bCs w:val="0"/>
+              <w:i w:val="0"/>
+              <w:iCs w:val="0"/>
+              <w:noProof/>
+              <w:lang w:eastAsia="en-GB"/>
+            </w:rPr>
+          </w:pPr>
+          <w:r>
+            <w:rPr>
+              <w:b w:val="0"/>
+              <w:bCs w:val="0"/>
+            </w:rPr>
+            <w:fldChar w:fldCharType="begin"/>
+          </w:r>
+          <w:r>
+            <w:instrText xml:space="preserve"> TOC \o "1-3" \h \z \u </w:instrText>
+          </w:r>
+          <w:r>
+            <w:rPr>
+              <w:b w:val="0"/>
+              <w:bCs w:val="0"/>
+            </w:rPr>
+            <w:fldChar w:fldCharType="separate"/>
+          </w:r>
+          <w:hyperlink w:anchor="_Toc69124780" w:history="1">
+            <w:r>
+              <w:rPr>
+                <w:rStyle w:val="Hyperlink"/>
+                <w:noProof/>
+              </w:rPr>
+              <w:t>Acknowledgement</w:t>
+            </w:r>
+            <w:r>
+              <w:rPr>
+                <w:noProof/>
+                <w:webHidden/>
+              </w:rPr>
+              <w:tab/>
+            </w:r>
+            <w:r>
+              <w:rPr>
+                <w:noProof/>
+                <w:webHidden/>
+              </w:rPr>
+              <w:fldChar w:fldCharType="begin"/>
+            </w:r>
+            <w:r>
+              <w:rPr>
+                <w:noProof/>
+                <w:webHidden/>
+              </w:rPr>
+              <w:instrText xml:space="preserve"> PAGEREF _Toc69124780 \h </w:instrText>
+            </w:r>
+            <w:r>
+              <w:rPr>
+                <w:noProof/>
+                <w:webHidden/>
+              </w:rPr>
+            </w:r>
+            <w:r>
+              <w:rPr>
+                <w:noProof/>
+                <w:webHidden/>
+              </w:rPr>
+              <w:fldChar w:fldCharType="separate"/>
+            </w:r>
+            <w:r>
+              <w:rPr>
+                <w:noProof/>
+                <w:webHidden/>
+              </w:rPr>
+              <w:t>2</w:t>
+            </w:r>
+            <w:r>
+              <w:rPr>
+                <w:noProof/>
+                <w:webHidden/>
+              </w:rPr>
+              <w:fldChar w:fldCharType="end"/>
+            </w:r>
+          </w:hyperlink>
+        </w:p>
+        <w:p>
+          <w:pPr>
+            <w:pStyle w:val="TOC1"/>
+            <w:tabs>
+              <w:tab w:val="right" w:leader="dot" w:pos="9016"/>
+            </w:tabs>
+            <w:rPr>
+              <w:rFonts w:eastAsiaTheme="minorEastAsia"/>
+              <w:b w:val="0"/>
+              <w:bCs w:val="0"/>
+              <w:i w:val="0"/>
+              <w:iCs w:val="0"/>
+              <w:noProof/>
+              <w:lang w:eastAsia="en-GB"/>
+            </w:rPr>
+          </w:pPr>
+          <w:hyperlink w:anchor="_Toc69124781" w:history="1">
+            <w:r>
+              <w:rPr>
+                <w:rStyle w:val="Hyperlink"/>
+                <w:noProof/>
+              </w:rPr>
+              <w:t>About this doc</w:t>
+            </w:r>
+            <w:r>
+              <w:rPr>
+                <w:rStyle w:val="Hyperlink"/>
+                <w:noProof/>
+              </w:rPr>
+              <w:t>u</w:t>
+            </w:r>
+            <w:r>
+              <w:rPr>
+                <w:rStyle w:val="Hyperlink"/>
+                <w:noProof/>
+              </w:rPr>
+              <w:t>ment</w:t>
+            </w:r>
+            <w:r>
+              <w:rPr>
+                <w:noProof/>
+                <w:webHidden/>
+              </w:rPr>
+              <w:tab/>
+            </w:r>
+            <w:r>
+              <w:rPr>
+                <w:noProof/>
+                <w:webHidden/>
+              </w:rPr>
+              <w:fldChar w:fldCharType="begin"/>
+            </w:r>
+            <w:r>
+              <w:rPr>
+                <w:noProof/>
+                <w:webHidden/>
+              </w:rPr>
+              <w:instrText xml:space="preserve"> PAGEREF _Toc69124781 \h </w:instrText>
+            </w:r>
+            <w:r>
+              <w:rPr>
+                <w:noProof/>
+                <w:webHidden/>
+              </w:rPr>
+            </w:r>
+            <w:r>
+              <w:rPr>
+                <w:noProof/>
+                <w:webHidden/>
+              </w:rPr>
+              <w:fldChar w:fldCharType="separate"/>
+            </w:r>
+            <w:r>
+              <w:rPr>
+                <w:noProof/>
+                <w:webHidden/>
+              </w:rPr>
+              <w:t>2</w:t>
+            </w:r>
+            <w:r>
+              <w:rPr>
+                <w:noProof/>
+                <w:webHidden/>
+              </w:rPr>
+              <w:fldChar w:fldCharType="end"/>
+            </w:r>
+          </w:hyperlink>
+        </w:p>
+        <w:p>
+          <w:pPr>
+            <w:pStyle w:val="TOC1"/>
+            <w:tabs>
+              <w:tab w:val="right" w:leader="dot" w:pos="9016"/>
+            </w:tabs>
+            <w:rPr>
+              <w:rFonts w:eastAsiaTheme="minorEastAsia"/>
+              <w:b w:val="0"/>
+              <w:bCs w:val="0"/>
+              <w:i w:val="0"/>
+              <w:iCs w:val="0"/>
+              <w:noProof/>
+              <w:lang w:eastAsia="en-GB"/>
+            </w:rPr>
+          </w:pPr>
+          <w:hyperlink w:anchor="_Toc69124782" w:history="1">
+            <w:r>
+              <w:rPr>
+                <w:rStyle w:val="Hyperlink"/>
+                <w:noProof/>
+              </w:rPr>
+              <w:t>System Study / Features for App</w:t>
+            </w:r>
+            <w:r>
+              <w:rPr>
+                <w:noProof/>
+                <w:webHidden/>
+              </w:rPr>
+              <w:tab/>
+            </w:r>
+            <w:r>
+              <w:rPr>
+                <w:noProof/>
+                <w:webHidden/>
+              </w:rPr>
+              <w:fldChar w:fldCharType="begin"/>
+            </w:r>
+            <w:r>
+              <w:rPr>
+                <w:noProof/>
+                <w:webHidden/>
+              </w:rPr>
+              <w:instrText xml:space="preserve"> PAGEREF _Toc69124782 \h </w:instrText>
+            </w:r>
+            <w:r>
+              <w:rPr>
+                <w:noProof/>
+                <w:webHidden/>
+              </w:rPr>
+            </w:r>
+            <w:r>
+              <w:rPr>
+                <w:noProof/>
+                <w:webHidden/>
+              </w:rPr>
+              <w:fldChar w:fldCharType="separate"/>
+            </w:r>
+            <w:r>
+              <w:rPr>
+                <w:noProof/>
+                <w:webHidden/>
+              </w:rPr>
+              <w:t>2</w:t>
+            </w:r>
+            <w:r>
+              <w:rPr>
+                <w:noProof/>
+                <w:webHidden/>
+              </w:rPr>
+              <w:fldChar w:fldCharType="end"/>
+            </w:r>
+          </w:hyperlink>
+        </w:p>
+        <w:p>
+          <w:pPr>
+            <w:pStyle w:val="TOC2"/>
+            <w:tabs>
+              <w:tab w:val="right" w:leader="dot" w:pos="9016"/>
+            </w:tabs>
+            <w:rPr>
+              <w:rFonts w:eastAsiaTheme="minorEastAsia"/>
+              <w:b w:val="0"/>
+              <w:bCs w:val="0"/>
+              <w:noProof/>
+              <w:sz w:val="24"/>
+              <w:szCs w:val="24"/>
+              <w:lang w:eastAsia="en-GB"/>
+            </w:rPr>
+          </w:pPr>
+          <w:hyperlink w:anchor="_Toc69124783" w:history="1">
+            <w:r>
+              <w:rPr>
+                <w:rStyle w:val="Hyperlink"/>
+                <w:noProof/>
+              </w:rPr>
+              <w:t>Features:</w:t>
+            </w:r>
+            <w:r>
+              <w:rPr>
+                <w:noProof/>
+                <w:webHidden/>
+              </w:rPr>
+              <w:tab/>
+            </w:r>
+            <w:r>
+              <w:rPr>
+                <w:noProof/>
+                <w:webHidden/>
+              </w:rPr>
+              <w:fldChar w:fldCharType="begin"/>
+            </w:r>
+            <w:r>
+              <w:rPr>
+                <w:noProof/>
+                <w:webHidden/>
+              </w:rPr>
+              <w:instrText xml:space="preserve"> PAGEREF _Toc69124783 \h </w:instrText>
+            </w:r>
+            <w:r>
+              <w:rPr>
+                <w:noProof/>
+                <w:webHidden/>
+              </w:rPr>
+            </w:r>
+            <w:r>
+              <w:rPr>
+                <w:noProof/>
+                <w:webHidden/>
+              </w:rPr>
+              <w:fldChar w:fldCharType="separate"/>
+            </w:r>
+            <w:r>
+              <w:rPr>
+                <w:noProof/>
+                <w:webHidden/>
+              </w:rPr>
+              <w:t>2</w:t>
+            </w:r>
+            <w:r>
+              <w:rPr>
+                <w:noProof/>
+                <w:webHidden/>
+              </w:rPr>
+              <w:fldChar w:fldCharType="end"/>
+            </w:r>
+          </w:hyperlink>
+        </w:p>
+        <w:p>
+          <w:pPr>
+            <w:pStyle w:val="TOC2"/>
+            <w:tabs>
+              <w:tab w:val="right" w:leader="dot" w:pos="9016"/>
+            </w:tabs>
+            <w:rPr>
+              <w:rFonts w:eastAsiaTheme="minorEastAsia"/>
+              <w:b w:val="0"/>
+              <w:bCs w:val="0"/>
+              <w:noProof/>
+              <w:sz w:val="24"/>
+              <w:szCs w:val="24"/>
+              <w:lang w:eastAsia="en-GB"/>
+            </w:rPr>
+          </w:pPr>
+          <w:hyperlink w:anchor="_Toc69124784" w:history="1">
+            <w:r>
+              <w:rPr>
+                <w:rStyle w:val="Hyperlink"/>
+                <w:noProof/>
+              </w:rPr>
+              <w:t>Portal / App :</w:t>
+            </w:r>
+            <w:r>
+              <w:rPr>
+                <w:noProof/>
+                <w:webHidden/>
+              </w:rPr>
+              <w:tab/>
+            </w:r>
+            <w:r>
+              <w:rPr>
+                <w:noProof/>
+                <w:webHidden/>
+              </w:rPr>
+              <w:fldChar w:fldCharType="begin"/>
+            </w:r>
+            <w:r>
+              <w:rPr>
+                <w:noProof/>
+                <w:webHidden/>
+              </w:rPr>
+              <w:instrText xml:space="preserve"> PAGEREF _Toc69124784 \h </w:instrText>
+            </w:r>
+            <w:r>
+              <w:rPr>
+                <w:noProof/>
+                <w:webHidden/>
+              </w:rPr>
+            </w:r>
+            <w:r>
+              <w:rPr>
+                <w:noProof/>
+                <w:webHidden/>
+              </w:rPr>
+              <w:fldChar w:fldCharType="separate"/>
+            </w:r>
+            <w:r>
+              <w:rPr>
+                <w:noProof/>
+                <w:webHidden/>
+              </w:rPr>
+              <w:t>2</w:t>
+            </w:r>
+            <w:r>
+              <w:rPr>
+                <w:noProof/>
+                <w:webHidden/>
+              </w:rPr>
+              <w:fldChar w:fldCharType="end"/>
+            </w:r>
+          </w:hyperlink>
+        </w:p>
+        <w:p>
+          <w:pPr>
+            <w:pStyle w:val="TOC1"/>
+            <w:tabs>
+              <w:tab w:val="right" w:leader="dot" w:pos="9016"/>
+            </w:tabs>
+            <w:rPr>
+              <w:rFonts w:eastAsiaTheme="minorEastAsia"/>
+              <w:b w:val="0"/>
+              <w:bCs w:val="0"/>
+              <w:i w:val="0"/>
+              <w:iCs w:val="0"/>
+              <w:noProof/>
+              <w:lang w:eastAsia="en-GB"/>
+            </w:rPr>
+          </w:pPr>
+          <w:hyperlink w:anchor="_Toc69124785" w:history="1">
+            <w:r>
+              <w:rPr>
+                <w:rStyle w:val="Hyperlink"/>
+                <w:noProof/>
+              </w:rPr>
+              <w:t>High level view of system</w:t>
+            </w:r>
+            <w:r>
+              <w:rPr>
+                <w:noProof/>
+                <w:webHidden/>
+              </w:rPr>
+              <w:tab/>
+            </w:r>
+            <w:r>
+              <w:rPr>
+                <w:noProof/>
+                <w:webHidden/>
+              </w:rPr>
+              <w:fldChar w:fldCharType="begin"/>
+            </w:r>
+            <w:r>
+              <w:rPr>
+                <w:noProof/>
+                <w:webHidden/>
+              </w:rPr>
+              <w:instrText xml:space="preserve"> PAGEREF _Toc69124785 \h </w:instrText>
+            </w:r>
+            <w:r>
+              <w:rPr>
+                <w:noProof/>
+                <w:webHidden/>
+              </w:rPr>
+            </w:r>
+            <w:r>
+              <w:rPr>
+                <w:noProof/>
+                <w:webHidden/>
+              </w:rPr>
+              <w:fldChar w:fldCharType="separate"/>
+            </w:r>
+            <w:r>
+              <w:rPr>
+                <w:noProof/>
+                <w:webHidden/>
+              </w:rPr>
+              <w:t>3</w:t>
+            </w:r>
+            <w:r>
+              <w:rPr>
+                <w:noProof/>
+                <w:webHidden/>
+              </w:rPr>
+              <w:fldChar w:fldCharType="end"/>
+            </w:r>
+          </w:hyperlink>
+        </w:p>
+        <w:p>
+          <w:pPr>
+            <w:pStyle w:val="TOC1"/>
+            <w:tabs>
+              <w:tab w:val="right" w:leader="dot" w:pos="9016"/>
+            </w:tabs>
+            <w:rPr>
+              <w:rFonts w:eastAsiaTheme="minorEastAsia"/>
+              <w:b w:val="0"/>
+              <w:bCs w:val="0"/>
+              <w:i w:val="0"/>
+              <w:iCs w:val="0"/>
+              <w:noProof/>
+              <w:lang w:eastAsia="en-GB"/>
+            </w:rPr>
+          </w:pPr>
+          <w:hyperlink w:anchor="_Toc69124786" w:history="1">
+            <w:r>
+              <w:rPr>
+                <w:rStyle w:val="Hyperlink"/>
+                <w:noProof/>
+              </w:rPr>
+              <w:t>Low level vi</w:t>
+            </w:r>
+            <w:r>
+              <w:rPr>
+                <w:rStyle w:val="Hyperlink"/>
+                <w:noProof/>
+              </w:rPr>
+              <w:t>e</w:t>
+            </w:r>
+            <w:r>
+              <w:rPr>
+                <w:rStyle w:val="Hyperlink"/>
+                <w:noProof/>
+              </w:rPr>
+              <w:t>w of system</w:t>
+            </w:r>
+            <w:r>
+              <w:rPr>
+                <w:noProof/>
+                <w:webHidden/>
+              </w:rPr>
+              <w:tab/>
+            </w:r>
+            <w:r>
+              <w:rPr>
+                <w:noProof/>
+                <w:webHidden/>
+              </w:rPr>
+              <w:fldChar w:fldCharType="begin"/>
+            </w:r>
+            <w:r>
+              <w:rPr>
+                <w:noProof/>
+                <w:webHidden/>
+              </w:rPr>
+              <w:instrText xml:space="preserve"> PAGEREF _Toc69124786 \h </w:instrText>
+            </w:r>
+            <w:r>
+              <w:rPr>
+                <w:noProof/>
+                <w:webHidden/>
+              </w:rPr>
+            </w:r>
+            <w:r>
+              <w:rPr>
+                <w:noProof/>
+                <w:webHidden/>
+              </w:rPr>
+              <w:fldChar w:fldCharType="separate"/>
+            </w:r>
+            <w:r>
+              <w:rPr>
+                <w:noProof/>
+                <w:webHidden/>
+              </w:rPr>
+              <w:t>3</w:t>
+            </w:r>
+            <w:r>
+              <w:rPr>
+                <w:noProof/>
+                <w:webHidden/>
+              </w:rPr>
+              <w:fldChar w:fldCharType="end"/>
+            </w:r>
+          </w:hyperlink>
+        </w:p>
+        <w:p>
+          <w:r>
+            <w:rPr>
+              <w:b/>
+              <w:bCs/>
+              <w:noProof/>
+            </w:rPr>
+            <w:fldChar w:fldCharType="end"/>
+          </w:r>
+        </w:p>
+      </w:sdtContent>
+    </w:sdt>
+    <w:p>
+      <w:pPr>
+        <w:rPr>
+          <w:lang w:val="en-US"/>
+        </w:rPr>
+      </w:pPr>
+    </w:p>
+    <w:p>
+      <w:pPr>
+        <w:rPr>
+          <w:lang w:val="en-US"/>
+        </w:rPr>
+      </w:pPr>
+    </w:p>
+    <w:p>
+      <w:pPr>
+        <w:rPr>
+          <w:lang w:val="en-US"/>
+        </w:rPr>
+      </w:pPr>
+    </w:p>
+    <w:p>
+      <w:pPr>
+        <w:pStyle w:val="Heading1"/>
+      </w:pPr>
+      <w:bookmarkStart w:id="0" w:name="_Toc69124780"/>
+      <w:r>
+        <w:t>Acknowledgement</w:t>
+      </w:r>
+      <w:bookmarkEnd w:id="0"/>
+    </w:p>
+    <w:p>
+      <w:r>
+        <w:t xml:space="preserve">Django web framework is used for implementing the system along with other technologies like </w:t>
+      </w:r>
+      <w:proofErr w:type="spellStart"/>
+      <w:r>
+        <w:t>mysql</w:t>
+      </w:r>
+      <w:proofErr w:type="spellEnd"/>
+      <w:r>
+        <w:t xml:space="preserve">, python3, html5, css3, </w:t>
+      </w:r>
+      <w:proofErr w:type="spellStart"/>
+      <w:r>
+        <w:t>js</w:t>
+      </w:r>
+      <w:proofErr w:type="spellEnd"/>
+      <w:r>
+        <w:t xml:space="preserve">, ajax, etc. </w:t>
+      </w:r>
+    </w:p>
+    <w:p>
+      <w:r>
+        <w:t xml:space="preserve">Website used to overcome the business logics and UI designs are </w:t>
+      </w:r>
+    </w:p>
+    <w:p>
+      <w:pPr>
+        <w:pStyle w:val="ListParagraph"/>
+        <w:numPr>
+          <w:ilvl w:val="0"/>
+          <w:numId w:val="1"/>
+        </w:numPr>
+      </w:pPr>
+      <w:hyperlink r:id="rId6" w:history="1">
+        <w:r>
+          <w:rPr>
+            <w:rStyle w:val="Hyperlink"/>
+          </w:rPr>
+          <w:t>https://getbootstrap.com</w:t>
+        </w:r>
+      </w:hyperlink>
+    </w:p>
+    <w:p>
+      <w:pPr>
+        <w:pStyle w:val="ListParagraph"/>
+        <w:numPr>
+          <w:ilvl w:val="0"/>
+          <w:numId w:val="1"/>
+        </w:numPr>
+      </w:pPr>
+      <w:hyperlink r:id="rId7" w:history="1">
+        <w:r>
+          <w:rPr>
+            <w:rStyle w:val="Hyperlink"/>
+          </w:rPr>
+          <w:t>https://www.tutorialspoint.com</w:t>
+        </w:r>
+      </w:hyperlink>
+    </w:p>
+    <w:p>
+      <w:pPr>
+        <w:pStyle w:val="ListParagraph"/>
+        <w:numPr>
+          <w:ilvl w:val="0"/>
+          <w:numId w:val="1"/>
+        </w:numPr>
+      </w:pPr>
+      <w:hyperlink r:id="rId8" w:history="1">
+        <w:r>
+          <w:rPr>
+            <w:rStyle w:val="Hyperlink"/>
+          </w:rPr>
+          <w:t>https://www.djangoproject.com</w:t>
+        </w:r>
+      </w:hyperlink>
+    </w:p>
+    <w:p>
+      <w:pPr>
+        <w:pStyle w:val="ListParagraph"/>
+        <w:numPr>
+          <w:ilvl w:val="0"/>
+          <w:numId w:val="1"/>
+        </w:numPr>
+      </w:pPr>
+      <w:hyperlink r:id="rId9" w:history="1">
+        <w:r>
+          <w:rPr>
+            <w:rStyle w:val="Hyperlink"/>
+          </w:rPr>
+          <w:t>https://www.python.org</w:t>
+        </w:r>
+      </w:hyperlink>
+    </w:p>
+    <w:p>
+      <w:pPr>
+        <w:pStyle w:val="ListParagraph"/>
+        <w:numPr>
+          <w:ilvl w:val="0"/>
+          <w:numId w:val="1"/>
+        </w:numPr>
+      </w:pPr>
+      <w:hyperlink r:id="rId10" w:history="1">
+        <w:r>
+          <w:rPr>
+            <w:rStyle w:val="Hyperlink"/>
+          </w:rPr>
+          <w:t>https://stackoverflow.com</w:t>
+        </w:r>
+      </w:hyperlink>
+    </w:p>
+    <w:p>
+      <w:pPr>
+        <w:pStyle w:val="Heading1"/>
+      </w:pPr>
+      <w:bookmarkStart w:id="1" w:name="_Toc69124781"/>
+      <w:r>
+        <w:t>About this document</w:t>
+      </w:r>
+      <w:bookmarkEnd w:id="1"/>
+    </w:p>
+    <w:p>
+      <w:r>
+        <w:t xml:space="preserve">This document contain the feasible study and the designing of College Management System app. </w:t>
+      </w:r>
+      <w:r>
+        <w:t xml:space="preserve">Release version of the system can also be tracked using this document along with the SVCS.  </w:t>
+      </w:r>
+    </w:p>
+    <w:p>
+      <w:pPr>
+        <w:pStyle w:val="Heading1"/>
+      </w:pPr>
+      <w:bookmarkStart w:id="2" w:name="_Toc69124782"/>
+      <w:r>
+        <w:t>System Study / Features for App</w:t>
+      </w:r>
+      <w:bookmarkEnd w:id="2"/>
+    </w:p>
+    <w:p>
+      <w:pPr>
+        <w:pStyle w:val="Heading2"/>
+      </w:pPr>
+      <w:bookmarkStart w:id="3" w:name="_Toc69124783"/>
+      <w:r>
+        <w:t>Features:</w:t>
+      </w:r>
+      <w:bookmarkEnd w:id="3"/>
+    </w:p>
+    <w:p>
+      <w:pPr>
+        <w:pStyle w:val="ListParagraph"/>
+        <w:numPr>
+          <w:ilvl w:val="0"/>
+          <w:numId w:val="2"/>
+        </w:numPr>
+      </w:pPr>
+      <w:r>
+        <w:t>People can apply online ( people like -&gt; students, professor, admin staff , etc).</w:t>
+      </w:r>
+    </w:p>
+    <w:p>
+      <w:pPr>
+        <w:pStyle w:val="ListParagraph"/>
+        <w:numPr>
+          <w:ilvl w:val="0"/>
+          <w:numId w:val="2"/>
+        </w:numPr>
+      </w:pPr>
+      <w:r>
+        <w:t xml:space="preserve">Student can download the </w:t>
+      </w:r>
+      <w:r>
+        <w:t>e</w:t>
+      </w:r>
+      <w:r>
+        <w:t xml:space="preserve">xam </w:t>
+      </w:r>
+      <w:r>
+        <w:t>related documents</w:t>
+      </w:r>
+      <w:r>
+        <w:t xml:space="preserve"> online and can</w:t>
+      </w:r>
+      <w:r>
+        <w:t xml:space="preserve"> </w:t>
+      </w:r>
+      <w:r>
+        <w:t xml:space="preserve">pay fee </w:t>
+      </w:r>
+      <w:r>
+        <w:t>o</w:t>
+      </w:r>
+      <w:r>
+        <w:t>nline</w:t>
+      </w:r>
+    </w:p>
+    <w:p>
+      <w:pPr>
+        <w:pStyle w:val="ListParagraph"/>
+        <w:numPr>
+          <w:ilvl w:val="0"/>
+          <w:numId w:val="2"/>
+        </w:numPr>
+      </w:pPr>
+      <w:r>
+        <w:t>Approval based system, each requester application has to be approved.</w:t>
+      </w:r>
+    </w:p>
+    <w:p>
+      <w:pPr>
+        <w:pStyle w:val="ListParagraph"/>
+        <w:numPr>
+          <w:ilvl w:val="0"/>
+          <w:numId w:val="2"/>
+        </w:numPr>
+      </w:pPr>
+      <w:r>
+        <w:t>People can download their payslip other than students.</w:t>
+      </w:r>
+    </w:p>
+    <w:p>
+      <w:pPr>
+        <w:pStyle w:val="ListParagraph"/>
+        <w:numPr>
+          <w:ilvl w:val="0"/>
+          <w:numId w:val="2"/>
+        </w:numPr>
+      </w:pPr>
+      <w:r>
+        <w:t>Professor can schedule and publish the class date and time online.</w:t>
+      </w:r>
+    </w:p>
+    <w:p>
+      <w:pPr>
+        <w:pStyle w:val="ListParagraph"/>
+        <w:numPr>
+          <w:ilvl w:val="0"/>
+          <w:numId w:val="2"/>
+        </w:numPr>
+      </w:pPr>
+      <w:r>
+        <w:t>Data consistency and security.</w:t>
+      </w:r>
+    </w:p>
+    <w:p>
+      <w:pPr>
+        <w:pStyle w:val="ListParagraph"/>
+        <w:numPr>
+          <w:ilvl w:val="0"/>
+          <w:numId w:val="2"/>
+        </w:numPr>
+      </w:pPr>
+      <w:r>
+        <w:t>Easy to use.</w:t>
+      </w:r>
+    </w:p>
+    <w:p>
+      <w:pPr>
+        <w:pStyle w:val="Heading2"/>
+      </w:pPr>
+      <w:bookmarkStart w:id="4" w:name="_Toc69124784"/>
+      <w:r>
+        <w:t>Portal</w:t>
+      </w:r>
+      <w:r>
+        <w:t xml:space="preserve"> / App</w:t>
+      </w:r>
+      <w:r>
+        <w:t xml:space="preserve"> :</w:t>
+      </w:r>
+      <w:bookmarkEnd w:id="4"/>
+    </w:p>
+    <w:p>
+      <w:pPr>
+        <w:pStyle w:val="ListParagraph"/>
+        <w:numPr>
+          <w:ilvl w:val="0"/>
+          <w:numId w:val="3"/>
+        </w:numPr>
+      </w:pPr>
+      <w:r>
+        <w:t>Application apply portal for students, professor, admin, admission, finance.</w:t>
+      </w:r>
+    </w:p>
+    <w:p>
+      <w:pPr>
+        <w:pStyle w:val="ListParagraph"/>
+        <w:numPr>
+          <w:ilvl w:val="0"/>
+          <w:numId w:val="3"/>
+        </w:numPr>
+      </w:pPr>
+      <w:r>
+        <w:t>Online Portal for students – to see the profile, to view the results, to check the classes, to pay the fee, to see the course details.</w:t>
+      </w:r>
+    </w:p>
+    <w:p>
+      <w:pPr>
+        <w:pStyle w:val="ListParagraph"/>
+        <w:numPr>
+          <w:ilvl w:val="0"/>
+          <w:numId w:val="3"/>
+        </w:numPr>
+      </w:pPr>
+      <w:r>
+        <w:t>Professor – to see the profile, to download the payslip, to update the class schedule.</w:t>
+      </w:r>
+    </w:p>
+    <w:p>
+      <w:pPr>
+        <w:pStyle w:val="ListParagraph"/>
+        <w:numPr>
+          <w:ilvl w:val="0"/>
+          <w:numId w:val="3"/>
+        </w:numPr>
+      </w:pPr>
+      <w:r>
+        <w:lastRenderedPageBreak/>
+        <w:t xml:space="preserve">Finance – to see the profile and to release the payroll for professor, finance and admin after getting approved </w:t>
+      </w:r>
+      <w:r>
+        <w:t>from Dean / finance manager.</w:t>
+      </w:r>
+    </w:p>
+    <w:p>
+      <w:pPr>
+        <w:pStyle w:val="ListParagraph"/>
+        <w:numPr>
+          <w:ilvl w:val="0"/>
+          <w:numId w:val="3"/>
+        </w:numPr>
+      </w:pPr>
+      <w:r>
+        <w:t>Admission – to see the profile and to check the criteria students.</w:t>
+      </w:r>
+    </w:p>
+    <w:p>
+      <w:pPr>
+        <w:pStyle w:val="ListParagraph"/>
+        <w:numPr>
+          <w:ilvl w:val="0"/>
+          <w:numId w:val="3"/>
+        </w:numPr>
+      </w:pPr>
+      <w:r>
+        <w:t>Examination Cell : to see the profile and upload the exam related documents.</w:t>
+      </w:r>
+    </w:p>
+    <w:p>
+      <w:pPr>
+        <w:pStyle w:val="ListParagraph"/>
+        <w:numPr>
+          <w:ilvl w:val="0"/>
+          <w:numId w:val="3"/>
+        </w:numPr>
+      </w:pPr>
+      <w:r>
+        <w:t>Add – to add the  Professor , admin and finance people -&gt; to review the proposal and assign it to next approval.</w:t>
+      </w:r>
+    </w:p>
+    <w:p/>
+    <w:p>
+      <w:pPr>
+        <w:pStyle w:val="Heading1"/>
+      </w:pPr>
+      <w:bookmarkStart w:id="5" w:name="_Toc69124785"/>
+      <w:r>
+        <w:t xml:space="preserve">High </w:t>
+      </w:r>
+      <w:r>
+        <w:t>l</w:t>
+      </w:r>
+      <w:r>
+        <w:t xml:space="preserve">evel </w:t>
+      </w:r>
+      <w:r>
+        <w:t>v</w:t>
+      </w:r>
+      <w:r>
+        <w:t xml:space="preserve">iew of </w:t>
+      </w:r>
+      <w:r>
+        <w:t>s</w:t>
+      </w:r>
+      <w:r>
+        <w:t>ystem</w:t>
+      </w:r>
+      <w:bookmarkEnd w:id="5"/>
+    </w:p>
+    <w:p/>
+    <w:p>
+      <w:pPr>
+        <w:pStyle w:val="ListParagraph"/>
+        <w:numPr>
+          <w:ilvl w:val="0"/>
+          <w:numId w:val="4"/>
+        </w:numPr>
+      </w:pPr>
+      <w:r>
+        <w:t>Professor, Student, Admin Staff, Admission Staff, Finance, Other people can apply directly</w:t>
+      </w:r>
+    </w:p>
+    <w:p>
+      <w:pPr>
+        <w:pStyle w:val="ListParagraph"/>
+        <w:numPr>
+          <w:ilvl w:val="0"/>
+          <w:numId w:val="4"/>
+        </w:numPr>
+      </w:pPr>
+      <w:r>
+        <w:t>Professor request Review -&gt; Has to be approved by Dean.</w:t>
+      </w:r>
+    </w:p>
+    <w:p>
+      <w:pPr>
+        <w:pStyle w:val="ListParagraph"/>
+        <w:numPr>
+          <w:ilvl w:val="0"/>
+          <w:numId w:val="4"/>
+        </w:numPr>
+      </w:pPr>
+      <w:r>
+        <w:t>Student request Review -&gt; has to be approved by Admission Staff and Finance.</w:t>
+      </w:r>
+    </w:p>
+    <w:p>
+      <w:pPr>
+        <w:pStyle w:val="ListParagraph"/>
+        <w:numPr>
+          <w:ilvl w:val="0"/>
+          <w:numId w:val="4"/>
+        </w:numPr>
+      </w:pPr>
+      <w:r>
+        <w:t>Finance Request Review -&gt; Has to be approved by Finance Manager and Dean</w:t>
+      </w:r>
+    </w:p>
+    <w:p>
+      <w:pPr>
+        <w:pStyle w:val="ListParagraph"/>
+        <w:numPr>
+          <w:ilvl w:val="0"/>
+          <w:numId w:val="4"/>
+        </w:numPr>
+      </w:pPr>
+      <w:r>
+        <w:t>Admission request Review -&gt; has to be approved by Admission Manager and Dean</w:t>
+      </w:r>
+    </w:p>
+    <w:p>
+      <w:pPr>
+        <w:pStyle w:val="ListParagraph"/>
+        <w:numPr>
+          <w:ilvl w:val="0"/>
+          <w:numId w:val="4"/>
+        </w:numPr>
+      </w:pPr>
+      <w:r>
+        <w:t>Admin request Review -&gt; has to be approved by Admin Manager and Dean</w:t>
+      </w:r>
+    </w:p>
+    <w:p>
+      <w:pPr>
+        <w:pStyle w:val="ListParagraph"/>
+        <w:numPr>
+          <w:ilvl w:val="0"/>
+          <w:numId w:val="4"/>
+        </w:numPr>
+      </w:pPr>
+      <w:r>
+        <w:t>Other people request Review -&gt; has to be approved by Admin.</w:t>
+      </w:r>
+    </w:p>
+    <w:p>
+      <w:pPr>
+        <w:pStyle w:val="ListParagraph"/>
+        <w:numPr>
+          <w:ilvl w:val="0"/>
+          <w:numId w:val="4"/>
+        </w:numPr>
+      </w:pPr>
+      <w:r>
+        <w:t>Professor can schedule and publish the classes time table</w:t>
+      </w:r>
+    </w:p>
+    <w:p>
+      <w:pPr>
+        <w:pStyle w:val="ListParagraph"/>
+        <w:numPr>
+          <w:ilvl w:val="0"/>
+          <w:numId w:val="4"/>
+        </w:numPr>
+      </w:pPr>
+      <w:r>
+        <w:t>Student can see course full syllabus, classes time table, download the exam documents and Fee details</w:t>
+      </w:r>
+    </w:p>
+    <w:p>
+      <w:pPr>
+        <w:pStyle w:val="ListParagraph"/>
+        <w:numPr>
+          <w:ilvl w:val="0"/>
+          <w:numId w:val="4"/>
+        </w:numPr>
+      </w:pPr>
+      <w:r>
+        <w:t>Examination Cell : can upload, admin card, registration card and exam results.</w:t>
+      </w:r>
+    </w:p>
+    <w:p>
+      <w:pPr>
+        <w:pStyle w:val="ListParagraph"/>
+        <w:numPr>
+          <w:ilvl w:val="0"/>
+          <w:numId w:val="4"/>
+        </w:numPr>
+      </w:pPr>
+      <w:r>
+        <w:t>Finance Team : can upload the fee details of respective students.</w:t>
+      </w:r>
+    </w:p>
+    <w:p>
+      <w:pPr>
+        <w:pStyle w:val="ListParagraph"/>
+      </w:pPr>
+    </w:p>
+    <w:p>
+      <w:pPr>
+        <w:pStyle w:val="Heading1"/>
+      </w:pPr>
+      <w:bookmarkStart w:id="6" w:name="_Toc69124786"/>
+      <w:r>
+        <w:t>Low level view of system</w:t>
+      </w:r>
+      <w:bookmarkEnd w:id="6"/>
+    </w:p>
+    <w:p/>
+    <w:p/>
     <w:sectPr>
       <w:pgSz w:w="11906" w:h="16838"/>
       <w:pgMar w:top="1440" w:right="1440" w:bottom="1440" w:left="1440" w:header="708" w:footer="708" w:gutter="0"/>
@@ -829,6 +2164,475 @@
     </w:sectPr>
   </w:body>
 </w:document>
+</file>
+
+<file path=word/numbering.xml><?xml version="1.0" encoding="utf-8"?>
+<w:numbering xmlns:wpc="http://schemas.microsoft.com/office/word/2010/wordprocessingCanvas" xmlns:cx="http://schemas.microsoft.com/office/drawing/2014/chartex" xmlns:cx1="http://schemas.microsoft.com/office/drawing/2015/9/8/chartex" xmlns:cx2="http://schemas.microsoft.com/office/drawing/2015/10/21/chartex" xmlns:cx3="http://schemas.microsoft.com/office/drawing/2016/5/9/chartex" xmlns:cx4="http://schemas.microsoft.com/office/drawing/2016/5/10/chartex" xmlns:cx5="http://schemas.microsoft.com/office/drawing/2016/5/11/chartex" xmlns:cx6="http://schemas.microsoft.com/office/drawing/2016/5/12/chartex" xmlns:cx7="http://schemas.microsoft.com/office/drawing/2016/5/13/chartex" xmlns:cx8="http://schemas.microsoft.com/office/drawing/2016/5/14/chartex" xmlns:mc="http://schemas.openxmlformats.org/markup-compatibility/2006" xmlns:aink="http://schemas.microsoft.com/office/drawing/2016/ink" xmlns:am3d="http://schemas.microsoft.com/office/drawing/2017/model3d" xmlns:o="urn:schemas-microsoft-com:office:office" xmlns:r="http://schemas.openxmlformats.org/officeDocument/2006/relationships" xmlns:m="http://schemas.openxmlformats.org/officeDocument/2006/math" xmlns:v="urn:schemas-microsoft-com:vml" xmlns:wp14="http://schemas.microsoft.com/office/word/2010/wordprocessingDrawing" xmlns:wp="http://schemas.openxmlformats.org/drawingml/2006/wordprocessingDrawing" xmlns:w10="urn:schemas-microsoft-com:office:word" xmlns:w="http://schemas.openxmlformats.org/wordprocessingml/2006/main" xmlns:w14="http://schemas.microsoft.com/office/word/2010/wordml" xmlns:w15="http://schemas.microsoft.com/office/word/2012/wordml" xmlns:w16cex="http://schemas.microsoft.com/office/word/2018/wordml/cex" xmlns:w16cid="http://schemas.microsoft.com/office/word/2016/wordml/cid" xmlns:w16="http://schemas.microsoft.com/office/word/2018/wordml" xmlns:w16se="http://schemas.microsoft.com/office/word/2015/wordml/symex" xmlns:wpg="http://schemas.microsoft.com/office/word/2010/wordprocessingGroup" xmlns:wpi="http://schemas.microsoft.com/office/word/2010/wordprocessingInk" xmlns:wne="http://schemas.microsoft.com/office/word/2006/wordml" xmlns:wps="http://schemas.microsoft.com/office/word/2010/wordprocessingShape" mc:Ignorable="w14 w15 w16se w16cid w16 w16cex wp14">
+  <w:abstractNum w:abstractNumId="0" w15:restartNumberingAfterBreak="0">
+    <w:nsid w:val="15B87617"/>
+    <w:multiLevelType w:val="hybridMultilevel"/>
+    <w:tmpl w:val="1A12A7EE"/>
+    <w:lvl w:ilvl="0" w:tplc="08090001">
+      <w:start w:val="1"/>
+      <w:numFmt w:val="bullet"/>
+      <w:lvlText w:val=""/>
+      <w:lvlJc w:val="left"/>
+      <w:pPr>
+        <w:ind w:left="720" w:hanging="360"/>
+      </w:pPr>
+      <w:rPr>
+        <w:rFonts w:ascii="Symbol" w:hAnsi="Symbol" w:hint="default"/>
+      </w:rPr>
+    </w:lvl>
+    <w:lvl w:ilvl="1" w:tplc="08090003" w:tentative="1">
+      <w:start w:val="1"/>
+      <w:numFmt w:val="bullet"/>
+      <w:lvlText w:val="o"/>
+      <w:lvlJc w:val="left"/>
+      <w:pPr>
+        <w:ind w:left="1440" w:hanging="360"/>
+      </w:pPr>
+      <w:rPr>
+        <w:rFonts w:ascii="Courier New" w:hAnsi="Courier New" w:cs="Courier New" w:hint="default"/>
+      </w:rPr>
+    </w:lvl>
+    <w:lvl w:ilvl="2" w:tplc="08090005" w:tentative="1">
+      <w:start w:val="1"/>
+      <w:numFmt w:val="bullet"/>
+      <w:lvlText w:val=""/>
+      <w:lvlJc w:val="left"/>
+      <w:pPr>
+        <w:ind w:left="2160" w:hanging="360"/>
+      </w:pPr>
+      <w:rPr>
+        <w:rFonts w:ascii="Wingdings" w:hAnsi="Wingdings" w:hint="default"/>
+      </w:rPr>
+    </w:lvl>
+    <w:lvl w:ilvl="3" w:tplc="08090001" w:tentative="1">
+      <w:start w:val="1"/>
+      <w:numFmt w:val="bullet"/>
+      <w:lvlText w:val=""/>
+      <w:lvlJc w:val="left"/>
+      <w:pPr>
+        <w:ind w:left="2880" w:hanging="360"/>
+      </w:pPr>
+      <w:rPr>
+        <w:rFonts w:ascii="Symbol" w:hAnsi="Symbol" w:hint="default"/>
+      </w:rPr>
+    </w:lvl>
+    <w:lvl w:ilvl="4" w:tplc="08090003" w:tentative="1">
+      <w:start w:val="1"/>
+      <w:numFmt w:val="bullet"/>
+      <w:lvlText w:val="o"/>
+      <w:lvlJc w:val="left"/>
+      <w:pPr>
+        <w:ind w:left="3600" w:hanging="360"/>
+      </w:pPr>
+      <w:rPr>
+        <w:rFonts w:ascii="Courier New" w:hAnsi="Courier New" w:cs="Courier New" w:hint="default"/>
+      </w:rPr>
+    </w:lvl>
+    <w:lvl w:ilvl="5" w:tplc="08090005" w:tentative="1">
+      <w:start w:val="1"/>
+      <w:numFmt w:val="bullet"/>
+      <w:lvlText w:val=""/>
+      <w:lvlJc w:val="left"/>
+      <w:pPr>
+        <w:ind w:left="4320" w:hanging="360"/>
+      </w:pPr>
+      <w:rPr>
+        <w:rFonts w:ascii="Wingdings" w:hAnsi="Wingdings" w:hint="default"/>
+      </w:rPr>
+    </w:lvl>
+    <w:lvl w:ilvl="6" w:tplc="08090001" w:tentative="1">
+      <w:start w:val="1"/>
+      <w:numFmt w:val="bullet"/>
+      <w:lvlText w:val=""/>
+      <w:lvlJc w:val="left"/>
+      <w:pPr>
+        <w:ind w:left="5040" w:hanging="360"/>
+      </w:pPr>
+      <w:rPr>
+        <w:rFonts w:ascii="Symbol" w:hAnsi="Symbol" w:hint="default"/>
+      </w:rPr>
+    </w:lvl>
+    <w:lvl w:ilvl="7" w:tplc="08090003" w:tentative="1">
+      <w:start w:val="1"/>
+      <w:numFmt w:val="bullet"/>
+      <w:lvlText w:val="o"/>
+      <w:lvlJc w:val="left"/>
+      <w:pPr>
+        <w:ind w:left="5760" w:hanging="360"/>
+      </w:pPr>
+      <w:rPr>
+        <w:rFonts w:ascii="Courier New" w:hAnsi="Courier New" w:cs="Courier New" w:hint="default"/>
+      </w:rPr>
+    </w:lvl>
+    <w:lvl w:ilvl="8" w:tplc="08090005" w:tentative="1">
+      <w:start w:val="1"/>
+      <w:numFmt w:val="bullet"/>
+      <w:lvlText w:val=""/>
+      <w:lvlJc w:val="left"/>
+      <w:pPr>
+        <w:ind w:left="6480" w:hanging="360"/>
+      </w:pPr>
+      <w:rPr>
+        <w:rFonts w:ascii="Wingdings" w:hAnsi="Wingdings" w:hint="default"/>
+      </w:rPr>
+    </w:lvl>
+  </w:abstractNum>
+  <w:abstractNum w:abstractNumId="1" w15:restartNumberingAfterBreak="0">
+    <w:nsid w:val="36E82659"/>
+    <w:multiLevelType w:val="hybridMultilevel"/>
+    <w:tmpl w:val="AD3EB8DC"/>
+    <w:lvl w:ilvl="0" w:tplc="08090003">
+      <w:start w:val="1"/>
+      <w:numFmt w:val="bullet"/>
+      <w:lvlText w:val="o"/>
+      <w:lvlJc w:val="left"/>
+      <w:pPr>
+        <w:ind w:left="720" w:hanging="360"/>
+      </w:pPr>
+      <w:rPr>
+        <w:rFonts w:ascii="Courier New" w:hAnsi="Courier New" w:cs="Courier New" w:hint="default"/>
+      </w:rPr>
+    </w:lvl>
+    <w:lvl w:ilvl="1" w:tplc="08090003" w:tentative="1">
+      <w:start w:val="1"/>
+      <w:numFmt w:val="bullet"/>
+      <w:lvlText w:val="o"/>
+      <w:lvlJc w:val="left"/>
+      <w:pPr>
+        <w:ind w:left="1440" w:hanging="360"/>
+      </w:pPr>
+      <w:rPr>
+        <w:rFonts w:ascii="Courier New" w:hAnsi="Courier New" w:cs="Courier New" w:hint="default"/>
+      </w:rPr>
+    </w:lvl>
+    <w:lvl w:ilvl="2" w:tplc="08090005" w:tentative="1">
+      <w:start w:val="1"/>
+      <w:numFmt w:val="bullet"/>
+      <w:lvlText w:val=""/>
+      <w:lvlJc w:val="left"/>
+      <w:pPr>
+        <w:ind w:left="2160" w:hanging="360"/>
+      </w:pPr>
+      <w:rPr>
+        <w:rFonts w:ascii="Wingdings" w:hAnsi="Wingdings" w:hint="default"/>
+      </w:rPr>
+    </w:lvl>
+    <w:lvl w:ilvl="3" w:tplc="08090001" w:tentative="1">
+      <w:start w:val="1"/>
+      <w:numFmt w:val="bullet"/>
+      <w:lvlText w:val=""/>
+      <w:lvlJc w:val="left"/>
+      <w:pPr>
+        <w:ind w:left="2880" w:hanging="360"/>
+      </w:pPr>
+      <w:rPr>
+        <w:rFonts w:ascii="Symbol" w:hAnsi="Symbol" w:hint="default"/>
+      </w:rPr>
+    </w:lvl>
+    <w:lvl w:ilvl="4" w:tplc="08090003" w:tentative="1">
+      <w:start w:val="1"/>
+      <w:numFmt w:val="bullet"/>
+      <w:lvlText w:val="o"/>
+      <w:lvlJc w:val="left"/>
+      <w:pPr>
+        <w:ind w:left="3600" w:hanging="360"/>
+      </w:pPr>
+      <w:rPr>
+        <w:rFonts w:ascii="Courier New" w:hAnsi="Courier New" w:cs="Courier New" w:hint="default"/>
+      </w:rPr>
+    </w:lvl>
+    <w:lvl w:ilvl="5" w:tplc="08090005" w:tentative="1">
+      <w:start w:val="1"/>
+      <w:numFmt w:val="bullet"/>
+      <w:lvlText w:val=""/>
+      <w:lvlJc w:val="left"/>
+      <w:pPr>
+        <w:ind w:left="4320" w:hanging="360"/>
+      </w:pPr>
+      <w:rPr>
+        <w:rFonts w:ascii="Wingdings" w:hAnsi="Wingdings" w:hint="default"/>
+      </w:rPr>
+    </w:lvl>
+    <w:lvl w:ilvl="6" w:tplc="08090001" w:tentative="1">
+      <w:start w:val="1"/>
+      <w:numFmt w:val="bullet"/>
+      <w:lvlText w:val=""/>
+      <w:lvlJc w:val="left"/>
+      <w:pPr>
+        <w:ind w:left="5040" w:hanging="360"/>
+      </w:pPr>
+      <w:rPr>
+        <w:rFonts w:ascii="Symbol" w:hAnsi="Symbol" w:hint="default"/>
+      </w:rPr>
+    </w:lvl>
+    <w:lvl w:ilvl="7" w:tplc="08090003" w:tentative="1">
+      <w:start w:val="1"/>
+      <w:numFmt w:val="bullet"/>
+      <w:lvlText w:val="o"/>
+      <w:lvlJc w:val="left"/>
+      <w:pPr>
+        <w:ind w:left="5760" w:hanging="360"/>
+      </w:pPr>
+      <w:rPr>
+        <w:rFonts w:ascii="Courier New" w:hAnsi="Courier New" w:cs="Courier New" w:hint="default"/>
+      </w:rPr>
+    </w:lvl>
+    <w:lvl w:ilvl="8" w:tplc="08090005" w:tentative="1">
+      <w:start w:val="1"/>
+      <w:numFmt w:val="bullet"/>
+      <w:lvlText w:val=""/>
+      <w:lvlJc w:val="left"/>
+      <w:pPr>
+        <w:ind w:left="6480" w:hanging="360"/>
+      </w:pPr>
+      <w:rPr>
+        <w:rFonts w:ascii="Wingdings" w:hAnsi="Wingdings" w:hint="default"/>
+      </w:rPr>
+    </w:lvl>
+  </w:abstractNum>
+  <w:abstractNum w:abstractNumId="2" w15:restartNumberingAfterBreak="0">
+    <w:nsid w:val="589B6D1D"/>
+    <w:multiLevelType w:val="hybridMultilevel"/>
+    <w:tmpl w:val="78C6C48A"/>
+    <w:lvl w:ilvl="0" w:tplc="08090001">
+      <w:start w:val="1"/>
+      <w:numFmt w:val="bullet"/>
+      <w:lvlText w:val=""/>
+      <w:lvlJc w:val="left"/>
+      <w:pPr>
+        <w:ind w:left="720" w:hanging="360"/>
+      </w:pPr>
+      <w:rPr>
+        <w:rFonts w:ascii="Symbol" w:hAnsi="Symbol" w:hint="default"/>
+      </w:rPr>
+    </w:lvl>
+    <w:lvl w:ilvl="1" w:tplc="08090003" w:tentative="1">
+      <w:start w:val="1"/>
+      <w:numFmt w:val="bullet"/>
+      <w:lvlText w:val="o"/>
+      <w:lvlJc w:val="left"/>
+      <w:pPr>
+        <w:ind w:left="1440" w:hanging="360"/>
+      </w:pPr>
+      <w:rPr>
+        <w:rFonts w:ascii="Courier New" w:hAnsi="Courier New" w:cs="Courier New" w:hint="default"/>
+      </w:rPr>
+    </w:lvl>
+    <w:lvl w:ilvl="2" w:tplc="08090005" w:tentative="1">
+      <w:start w:val="1"/>
+      <w:numFmt w:val="bullet"/>
+      <w:lvlText w:val=""/>
+      <w:lvlJc w:val="left"/>
+      <w:pPr>
+        <w:ind w:left="2160" w:hanging="360"/>
+      </w:pPr>
+      <w:rPr>
+        <w:rFonts w:ascii="Wingdings" w:hAnsi="Wingdings" w:hint="default"/>
+      </w:rPr>
+    </w:lvl>
+    <w:lvl w:ilvl="3" w:tplc="08090001" w:tentative="1">
+      <w:start w:val="1"/>
+      <w:numFmt w:val="bullet"/>
+      <w:lvlText w:val=""/>
+      <w:lvlJc w:val="left"/>
+      <w:pPr>
+        <w:ind w:left="2880" w:hanging="360"/>
+      </w:pPr>
+      <w:rPr>
+        <w:rFonts w:ascii="Symbol" w:hAnsi="Symbol" w:hint="default"/>
+      </w:rPr>
+    </w:lvl>
+    <w:lvl w:ilvl="4" w:tplc="08090003" w:tentative="1">
+      <w:start w:val="1"/>
+      <w:numFmt w:val="bullet"/>
+      <w:lvlText w:val="o"/>
+      <w:lvlJc w:val="left"/>
+      <w:pPr>
+        <w:ind w:left="3600" w:hanging="360"/>
+      </w:pPr>
+      <w:rPr>
+        <w:rFonts w:ascii="Courier New" w:hAnsi="Courier New" w:cs="Courier New" w:hint="default"/>
+      </w:rPr>
+    </w:lvl>
+    <w:lvl w:ilvl="5" w:tplc="08090005" w:tentative="1">
+      <w:start w:val="1"/>
+      <w:numFmt w:val="bullet"/>
+      <w:lvlText w:val=""/>
+      <w:lvlJc w:val="left"/>
+      <w:pPr>
+        <w:ind w:left="4320" w:hanging="360"/>
+      </w:pPr>
+      <w:rPr>
+        <w:rFonts w:ascii="Wingdings" w:hAnsi="Wingdings" w:hint="default"/>
+      </w:rPr>
+    </w:lvl>
+    <w:lvl w:ilvl="6" w:tplc="08090001" w:tentative="1">
+      <w:start w:val="1"/>
+      <w:numFmt w:val="bullet"/>
+      <w:lvlText w:val=""/>
+      <w:lvlJc w:val="left"/>
+      <w:pPr>
+        <w:ind w:left="5040" w:hanging="360"/>
+      </w:pPr>
+      <w:rPr>
+        <w:rFonts w:ascii="Symbol" w:hAnsi="Symbol" w:hint="default"/>
+      </w:rPr>
+    </w:lvl>
+    <w:lvl w:ilvl="7" w:tplc="08090003" w:tentative="1">
+      <w:start w:val="1"/>
+      <w:numFmt w:val="bullet"/>
+      <w:lvlText w:val="o"/>
+      <w:lvlJc w:val="left"/>
+      <w:pPr>
+        <w:ind w:left="5760" w:hanging="360"/>
+      </w:pPr>
+      <w:rPr>
+        <w:rFonts w:ascii="Courier New" w:hAnsi="Courier New" w:cs="Courier New" w:hint="default"/>
+      </w:rPr>
+    </w:lvl>
+    <w:lvl w:ilvl="8" w:tplc="08090005" w:tentative="1">
+      <w:start w:val="1"/>
+      <w:numFmt w:val="bullet"/>
+      <w:lvlText w:val=""/>
+      <w:lvlJc w:val="left"/>
+      <w:pPr>
+        <w:ind w:left="6480" w:hanging="360"/>
+      </w:pPr>
+      <w:rPr>
+        <w:rFonts w:ascii="Wingdings" w:hAnsi="Wingdings" w:hint="default"/>
+      </w:rPr>
+    </w:lvl>
+  </w:abstractNum>
+  <w:abstractNum w:abstractNumId="3" w15:restartNumberingAfterBreak="0">
+    <w:nsid w:val="7D5F7B22"/>
+    <w:multiLevelType w:val="hybridMultilevel"/>
+    <w:tmpl w:val="2E76CDCA"/>
+    <w:lvl w:ilvl="0" w:tplc="08090001">
+      <w:start w:val="1"/>
+      <w:numFmt w:val="bullet"/>
+      <w:lvlText w:val=""/>
+      <w:lvlJc w:val="left"/>
+      <w:pPr>
+        <w:ind w:left="720" w:hanging="360"/>
+      </w:pPr>
+      <w:rPr>
+        <w:rFonts w:ascii="Symbol" w:hAnsi="Symbol" w:hint="default"/>
+      </w:rPr>
+    </w:lvl>
+    <w:lvl w:ilvl="1" w:tplc="08090003" w:tentative="1">
+      <w:start w:val="1"/>
+      <w:numFmt w:val="bullet"/>
+      <w:lvlText w:val="o"/>
+      <w:lvlJc w:val="left"/>
+      <w:pPr>
+        <w:ind w:left="1440" w:hanging="360"/>
+      </w:pPr>
+      <w:rPr>
+        <w:rFonts w:ascii="Courier New" w:hAnsi="Courier New" w:cs="Courier New" w:hint="default"/>
+      </w:rPr>
+    </w:lvl>
+    <w:lvl w:ilvl="2" w:tplc="08090005" w:tentative="1">
+      <w:start w:val="1"/>
+      <w:numFmt w:val="bullet"/>
+      <w:lvlText w:val=""/>
+      <w:lvlJc w:val="left"/>
+      <w:pPr>
+        <w:ind w:left="2160" w:hanging="360"/>
+      </w:pPr>
+      <w:rPr>
+        <w:rFonts w:ascii="Wingdings" w:hAnsi="Wingdings" w:hint="default"/>
+      </w:rPr>
+    </w:lvl>
+    <w:lvl w:ilvl="3" w:tplc="08090001" w:tentative="1">
+      <w:start w:val="1"/>
+      <w:numFmt w:val="bullet"/>
+      <w:lvlText w:val=""/>
+      <w:lvlJc w:val="left"/>
+      <w:pPr>
+        <w:ind w:left="2880" w:hanging="360"/>
+      </w:pPr>
+      <w:rPr>
+        <w:rFonts w:ascii="Symbol" w:hAnsi="Symbol" w:hint="default"/>
+      </w:rPr>
+    </w:lvl>
+    <w:lvl w:ilvl="4" w:tplc="08090003" w:tentative="1">
+      <w:start w:val="1"/>
+      <w:numFmt w:val="bullet"/>
+      <w:lvlText w:val="o"/>
+      <w:lvlJc w:val="left"/>
+      <w:pPr>
+        <w:ind w:left="3600" w:hanging="360"/>
+      </w:pPr>
+      <w:rPr>
+        <w:rFonts w:ascii="Courier New" w:hAnsi="Courier New" w:cs="Courier New" w:hint="default"/>
+      </w:rPr>
+    </w:lvl>
+    <w:lvl w:ilvl="5" w:tplc="08090005" w:tentative="1">
+      <w:start w:val="1"/>
+      <w:numFmt w:val="bullet"/>
+      <w:lvlText w:val=""/>
+      <w:lvlJc w:val="left"/>
+      <w:pPr>
+        <w:ind w:left="4320" w:hanging="360"/>
+      </w:pPr>
+      <w:rPr>
+        <w:rFonts w:ascii="Wingdings" w:hAnsi="Wingdings" w:hint="default"/>
+      </w:rPr>
+    </w:lvl>
+    <w:lvl w:ilvl="6" w:tplc="08090001" w:tentative="1">
+      <w:start w:val="1"/>
+      <w:numFmt w:val="bullet"/>
+      <w:lvlText w:val=""/>
+      <w:lvlJc w:val="left"/>
+      <w:pPr>
+        <w:ind w:left="5040" w:hanging="360"/>
+      </w:pPr>
+      <w:rPr>
+        <w:rFonts w:ascii="Symbol" w:hAnsi="Symbol" w:hint="default"/>
+      </w:rPr>
+    </w:lvl>
+    <w:lvl w:ilvl="7" w:tplc="08090003" w:tentative="1">
+      <w:start w:val="1"/>
+      <w:numFmt w:val="bullet"/>
+      <w:lvlText w:val="o"/>
+      <w:lvlJc w:val="left"/>
+      <w:pPr>
+        <w:ind w:left="5760" w:hanging="360"/>
+      </w:pPr>
+      <w:rPr>
+        <w:rFonts w:ascii="Courier New" w:hAnsi="Courier New" w:cs="Courier New" w:hint="default"/>
+      </w:rPr>
+    </w:lvl>
+    <w:lvl w:ilvl="8" w:tplc="08090005" w:tentative="1">
+      <w:start w:val="1"/>
+      <w:numFmt w:val="bullet"/>
+      <w:lvlText w:val=""/>
+      <w:lvlJc w:val="left"/>
+      <w:pPr>
+        <w:ind w:left="6480" w:hanging="360"/>
+      </w:pPr>
+      <w:rPr>
+        <w:rFonts w:ascii="Wingdings" w:hAnsi="Wingdings" w:hint="default"/>
+      </w:rPr>
+    </w:lvl>
+  </w:abstractNum>
+  <w:num w:numId="1">
+    <w:abstractNumId w:val="2"/>
+  </w:num>
+  <w:num w:numId="2">
+    <w:abstractNumId w:val="3"/>
+  </w:num>
+  <w:num w:numId="3">
+    <w:abstractNumId w:val="0"/>
+  </w:num>
+  <w:num w:numId="4">
+    <w:abstractNumId w:val="1"/>
+  </w:num>
+</w:numbering>
 </file>
 
 <file path=word/styles.xml><?xml version="1.0" encoding="utf-8"?>
@@ -1226,6 +3030,49 @@
     <w:name w:val="Normal"/>
     <w:qFormat/>
   </w:style>
+  <w:style w:type="paragraph" w:styleId="Heading1">
+    <w:name w:val="heading 1"/>
+    <w:basedOn w:val="Normal"/>
+    <w:next w:val="Normal"/>
+    <w:link w:val="Heading1Char"/>
+    <w:uiPriority w:val="9"/>
+    <w:qFormat/>
+    <w:rsid w:val="00443CB6"/>
+    <w:pPr>
+      <w:keepNext/>
+      <w:keepLines/>
+      <w:spacing w:before="240"/>
+      <w:outlineLvl w:val="0"/>
+    </w:pPr>
+    <w:rPr>
+      <w:rFonts w:asciiTheme="majorHAnsi" w:eastAsiaTheme="majorEastAsia" w:hAnsiTheme="majorHAnsi" w:cstheme="majorBidi"/>
+      <w:color w:val="2F5496" w:themeColor="accent1" w:themeShade="BF"/>
+      <w:sz w:val="32"/>
+      <w:szCs w:val="32"/>
+    </w:rPr>
+  </w:style>
+  <w:style w:type="paragraph" w:styleId="Heading2">
+    <w:name w:val="heading 2"/>
+    <w:basedOn w:val="Normal"/>
+    <w:next w:val="Normal"/>
+    <w:link w:val="Heading2Char"/>
+    <w:uiPriority w:val="9"/>
+    <w:unhideWhenUsed/>
+    <w:qFormat/>
+    <w:rsid w:val="00606B65"/>
+    <w:pPr>
+      <w:keepNext/>
+      <w:keepLines/>
+      <w:spacing w:before="40"/>
+      <w:outlineLvl w:val="1"/>
+    </w:pPr>
+    <w:rPr>
+      <w:rFonts w:asciiTheme="majorHAnsi" w:eastAsiaTheme="majorEastAsia" w:hAnsiTheme="majorHAnsi" w:cstheme="majorBidi"/>
+      <w:color w:val="2F5496" w:themeColor="accent1" w:themeShade="BF"/>
+      <w:sz w:val="26"/>
+      <w:szCs w:val="26"/>
+    </w:rPr>
+  </w:style>
   <w:style w:type="character" w:default="1" w:styleId="DefaultParagraphFont">
     <w:name w:val="Default Paragraph Font"/>
     <w:uiPriority w:val="1"/>
@@ -2039,6 +3886,284 @@
         <w:shd w:val="clear" w:color="auto" w:fill="DEEAF6" w:themeFill="accent5" w:themeFillTint="33"/>
       </w:tcPr>
     </w:tblStylePr>
+  </w:style>
+  <w:style w:type="paragraph" w:styleId="Subtitle">
+    <w:name w:val="Subtitle"/>
+    <w:basedOn w:val="Normal"/>
+    <w:next w:val="Normal"/>
+    <w:link w:val="SubtitleChar"/>
+    <w:uiPriority w:val="11"/>
+    <w:qFormat/>
+    <w:rsid w:val="00443CB6"/>
+    <w:pPr>
+      <w:numPr>
+        <w:ilvl w:val="1"/>
+      </w:numPr>
+      <w:spacing w:after="160"/>
+    </w:pPr>
+    <w:rPr>
+      <w:rFonts w:eastAsiaTheme="minorEastAsia"/>
+      <w:color w:val="5A5A5A" w:themeColor="text1" w:themeTint="A5"/>
+      <w:spacing w:val="15"/>
+      <w:sz w:val="22"/>
+      <w:szCs w:val="22"/>
+    </w:rPr>
+  </w:style>
+  <w:style w:type="character" w:customStyle="1" w:styleId="SubtitleChar">
+    <w:name w:val="Subtitle Char"/>
+    <w:basedOn w:val="DefaultParagraphFont"/>
+    <w:link w:val="Subtitle"/>
+    <w:uiPriority w:val="11"/>
+    <w:rsid w:val="00443CB6"/>
+    <w:rPr>
+      <w:rFonts w:eastAsiaTheme="minorEastAsia"/>
+      <w:color w:val="5A5A5A" w:themeColor="text1" w:themeTint="A5"/>
+      <w:spacing w:val="15"/>
+      <w:sz w:val="22"/>
+      <w:szCs w:val="22"/>
+    </w:rPr>
+  </w:style>
+  <w:style w:type="character" w:customStyle="1" w:styleId="Heading1Char">
+    <w:name w:val="Heading 1 Char"/>
+    <w:basedOn w:val="DefaultParagraphFont"/>
+    <w:link w:val="Heading1"/>
+    <w:uiPriority w:val="9"/>
+    <w:rsid w:val="00443CB6"/>
+    <w:rPr>
+      <w:rFonts w:asciiTheme="majorHAnsi" w:eastAsiaTheme="majorEastAsia" w:hAnsiTheme="majorHAnsi" w:cstheme="majorBidi"/>
+      <w:color w:val="2F5496" w:themeColor="accent1" w:themeShade="BF"/>
+      <w:sz w:val="32"/>
+      <w:szCs w:val="32"/>
+    </w:rPr>
+  </w:style>
+  <w:style w:type="paragraph" w:styleId="ListParagraph">
+    <w:name w:val="List Paragraph"/>
+    <w:basedOn w:val="Normal"/>
+    <w:uiPriority w:val="34"/>
+    <w:qFormat/>
+    <w:rsid w:val="00CE2093"/>
+    <w:pPr>
+      <w:ind w:left="720"/>
+      <w:contextualSpacing/>
+    </w:pPr>
+  </w:style>
+  <w:style w:type="character" w:styleId="Hyperlink">
+    <w:name w:val="Hyperlink"/>
+    <w:basedOn w:val="DefaultParagraphFont"/>
+    <w:uiPriority w:val="99"/>
+    <w:unhideWhenUsed/>
+    <w:rsid w:val="00CE2093"/>
+    <w:rPr>
+      <w:color w:val="0563C1" w:themeColor="hyperlink"/>
+      <w:u w:val="single"/>
+    </w:rPr>
+  </w:style>
+  <w:style w:type="character" w:styleId="UnresolvedMention">
+    <w:name w:val="Unresolved Mention"/>
+    <w:basedOn w:val="DefaultParagraphFont"/>
+    <w:uiPriority w:val="99"/>
+    <w:semiHidden/>
+    <w:unhideWhenUsed/>
+    <w:rsid w:val="00CE2093"/>
+    <w:rPr>
+      <w:color w:val="605E5C"/>
+      <w:shd w:val="clear" w:color="auto" w:fill="E1DFDD"/>
+    </w:rPr>
+  </w:style>
+  <w:style w:type="paragraph" w:styleId="TOCHeading">
+    <w:name w:val="TOC Heading"/>
+    <w:basedOn w:val="Heading1"/>
+    <w:next w:val="Normal"/>
+    <w:uiPriority w:val="39"/>
+    <w:unhideWhenUsed/>
+    <w:qFormat/>
+    <w:rsid w:val="00606B65"/>
+    <w:pPr>
+      <w:spacing w:before="480" w:line="276" w:lineRule="auto"/>
+      <w:outlineLvl w:val="9"/>
+    </w:pPr>
+    <w:rPr>
+      <w:b/>
+      <w:bCs/>
+      <w:sz w:val="28"/>
+      <w:szCs w:val="28"/>
+      <w:lang w:val="en-US"/>
+    </w:rPr>
+  </w:style>
+  <w:style w:type="paragraph" w:styleId="TOC1">
+    <w:name w:val="toc 1"/>
+    <w:basedOn w:val="Normal"/>
+    <w:next w:val="Normal"/>
+    <w:autoRedefine/>
+    <w:uiPriority w:val="39"/>
+    <w:unhideWhenUsed/>
+    <w:rsid w:val="00606B65"/>
+    <w:pPr>
+      <w:spacing w:before="120"/>
+    </w:pPr>
+    <w:rPr>
+      <w:b/>
+      <w:bCs/>
+      <w:i/>
+      <w:iCs/>
+    </w:rPr>
+  </w:style>
+  <w:style w:type="paragraph" w:styleId="TOC2">
+    <w:name w:val="toc 2"/>
+    <w:basedOn w:val="Normal"/>
+    <w:next w:val="Normal"/>
+    <w:autoRedefine/>
+    <w:uiPriority w:val="39"/>
+    <w:unhideWhenUsed/>
+    <w:rsid w:val="00606B65"/>
+    <w:pPr>
+      <w:spacing w:before="120"/>
+      <w:ind w:left="240"/>
+    </w:pPr>
+    <w:rPr>
+      <w:b/>
+      <w:bCs/>
+      <w:sz w:val="22"/>
+      <w:szCs w:val="22"/>
+    </w:rPr>
+  </w:style>
+  <w:style w:type="paragraph" w:styleId="TOC3">
+    <w:name w:val="toc 3"/>
+    <w:basedOn w:val="Normal"/>
+    <w:next w:val="Normal"/>
+    <w:autoRedefine/>
+    <w:uiPriority w:val="39"/>
+    <w:semiHidden/>
+    <w:unhideWhenUsed/>
+    <w:rsid w:val="00606B65"/>
+    <w:pPr>
+      <w:ind w:left="480"/>
+    </w:pPr>
+    <w:rPr>
+      <w:sz w:val="20"/>
+      <w:szCs w:val="20"/>
+    </w:rPr>
+  </w:style>
+  <w:style w:type="paragraph" w:styleId="TOC4">
+    <w:name w:val="toc 4"/>
+    <w:basedOn w:val="Normal"/>
+    <w:next w:val="Normal"/>
+    <w:autoRedefine/>
+    <w:uiPriority w:val="39"/>
+    <w:semiHidden/>
+    <w:unhideWhenUsed/>
+    <w:rsid w:val="00606B65"/>
+    <w:pPr>
+      <w:ind w:left="720"/>
+    </w:pPr>
+    <w:rPr>
+      <w:sz w:val="20"/>
+      <w:szCs w:val="20"/>
+    </w:rPr>
+  </w:style>
+  <w:style w:type="paragraph" w:styleId="TOC5">
+    <w:name w:val="toc 5"/>
+    <w:basedOn w:val="Normal"/>
+    <w:next w:val="Normal"/>
+    <w:autoRedefine/>
+    <w:uiPriority w:val="39"/>
+    <w:semiHidden/>
+    <w:unhideWhenUsed/>
+    <w:rsid w:val="00606B65"/>
+    <w:pPr>
+      <w:ind w:left="960"/>
+    </w:pPr>
+    <w:rPr>
+      <w:sz w:val="20"/>
+      <w:szCs w:val="20"/>
+    </w:rPr>
+  </w:style>
+  <w:style w:type="paragraph" w:styleId="TOC6">
+    <w:name w:val="toc 6"/>
+    <w:basedOn w:val="Normal"/>
+    <w:next w:val="Normal"/>
+    <w:autoRedefine/>
+    <w:uiPriority w:val="39"/>
+    <w:semiHidden/>
+    <w:unhideWhenUsed/>
+    <w:rsid w:val="00606B65"/>
+    <w:pPr>
+      <w:ind w:left="1200"/>
+    </w:pPr>
+    <w:rPr>
+      <w:sz w:val="20"/>
+      <w:szCs w:val="20"/>
+    </w:rPr>
+  </w:style>
+  <w:style w:type="paragraph" w:styleId="TOC7">
+    <w:name w:val="toc 7"/>
+    <w:basedOn w:val="Normal"/>
+    <w:next w:val="Normal"/>
+    <w:autoRedefine/>
+    <w:uiPriority w:val="39"/>
+    <w:semiHidden/>
+    <w:unhideWhenUsed/>
+    <w:rsid w:val="00606B65"/>
+    <w:pPr>
+      <w:ind w:left="1440"/>
+    </w:pPr>
+    <w:rPr>
+      <w:sz w:val="20"/>
+      <w:szCs w:val="20"/>
+    </w:rPr>
+  </w:style>
+  <w:style w:type="paragraph" w:styleId="TOC8">
+    <w:name w:val="toc 8"/>
+    <w:basedOn w:val="Normal"/>
+    <w:next w:val="Normal"/>
+    <w:autoRedefine/>
+    <w:uiPriority w:val="39"/>
+    <w:semiHidden/>
+    <w:unhideWhenUsed/>
+    <w:rsid w:val="00606B65"/>
+    <w:pPr>
+      <w:ind w:left="1680"/>
+    </w:pPr>
+    <w:rPr>
+      <w:sz w:val="20"/>
+      <w:szCs w:val="20"/>
+    </w:rPr>
+  </w:style>
+  <w:style w:type="paragraph" w:styleId="TOC9">
+    <w:name w:val="toc 9"/>
+    <w:basedOn w:val="Normal"/>
+    <w:next w:val="Normal"/>
+    <w:autoRedefine/>
+    <w:uiPriority w:val="39"/>
+    <w:semiHidden/>
+    <w:unhideWhenUsed/>
+    <w:rsid w:val="00606B65"/>
+    <w:pPr>
+      <w:ind w:left="1920"/>
+    </w:pPr>
+    <w:rPr>
+      <w:sz w:val="20"/>
+      <w:szCs w:val="20"/>
+    </w:rPr>
+  </w:style>
+  <w:style w:type="paragraph" w:styleId="NoSpacing">
+    <w:name w:val="No Spacing"/>
+    <w:uiPriority w:val="1"/>
+    <w:qFormat/>
+    <w:rsid w:val="00606B65"/>
+  </w:style>
+  <w:style w:type="character" w:customStyle="1" w:styleId="Heading2Char">
+    <w:name w:val="Heading 2 Char"/>
+    <w:basedOn w:val="DefaultParagraphFont"/>
+    <w:link w:val="Heading2"/>
+    <w:uiPriority w:val="9"/>
+    <w:rsid w:val="00606B65"/>
+    <w:rPr>
+      <w:rFonts w:asciiTheme="majorHAnsi" w:eastAsiaTheme="majorEastAsia" w:hAnsiTheme="majorHAnsi" w:cstheme="majorBidi"/>
+      <w:color w:val="2F5496" w:themeColor="accent1" w:themeShade="BF"/>
+      <w:sz w:val="26"/>
+      <w:szCs w:val="26"/>
+    </w:rPr>
   </w:style>
 </w:styles>
 </file>
@@ -2336,4 +4461,16 @@
     </a:ext>
   </a:extLst>
 </a:theme>
+</file>
+
+<file path=customXml/item1.xml><?xml version="1.0" encoding="utf-8"?>
+<b:Sources xmlns:b="http://schemas.openxmlformats.org/officeDocument/2006/bibliography" xmlns="http://schemas.openxmlformats.org/officeDocument/2006/bibliography" SelectedStyle="/APASixthEditionOfficeOnline.xsl" StyleName="APA" Version="6"/>
+</file>
+
+<file path=customXml/itemProps1.xml><?xml version="1.0" encoding="utf-8"?>
+<ds:datastoreItem xmlns:ds="http://schemas.openxmlformats.org/officeDocument/2006/customXml" ds:itemID="{A73577B9-FCA3-D54D-8B1A-1D0F1CB0FEE6}">
+  <ds:schemaRefs>
+    <ds:schemaRef ds:uri="http://schemas.openxmlformats.org/officeDocument/2006/bibliography"/>
+  </ds:schemaRefs>
+</ds:datastoreItem>
 </file>
</xml_diff>

<commit_message>
Added LLV / updated HLV
</commit_message>
<xml_diff>
--- a/Feasible Study README.docx
+++ b/Feasible Study README.docx
@@ -115,16 +115,8 @@
               <w:rPr>
                 <w:lang w:val="en-US"/>
               </w:rPr>
-              <w:t xml:space="preserve">Mohammad </w:t>
-            </w:r>
-            <w:proofErr w:type="spellStart"/>
-            <w:r>
-              <w:rPr>
-                <w:lang w:val="en-US"/>
-              </w:rPr>
-              <w:t>Rehbar</w:t>
-            </w:r>
-            <w:proofErr w:type="spellEnd"/>
+              <w:t>Mohammad Rehbar</w:t>
+            </w:r>
           </w:p>
         </w:tc>
       </w:tr>
@@ -348,7 +340,7 @@
               <w:rPr>
                 <w:lang w:val="en-US"/>
               </w:rPr>
-              <w:t>In Progress</w:t>
+              <w:t>Completed</w:t>
             </w:r>
           </w:p>
         </w:tc>
@@ -431,7 +423,7 @@
               <w:rPr>
                 <w:lang w:val="en-US"/>
               </w:rPr>
-              <w:t>In Progress</w:t>
+              <w:t>Completed</w:t>
             </w:r>
           </w:p>
         </w:tc>
@@ -474,7 +466,7 @@
               <w:rPr>
                 <w:lang w:val="en-US"/>
               </w:rPr>
-              <w:t>In Progress</w:t>
+              <w:t>Completed</w:t>
             </w:r>
           </w:p>
         </w:tc>
@@ -763,16 +755,8 @@
               <w:rPr>
                 <w:lang w:val="en-US"/>
               </w:rPr>
-              <w:t xml:space="preserve">Git / </w:t>
-            </w:r>
-            <w:proofErr w:type="spellStart"/>
-            <w:r>
-              <w:rPr>
-                <w:lang w:val="en-US"/>
-              </w:rPr>
-              <w:t>Github</w:t>
-            </w:r>
-            <w:proofErr w:type="spellEnd"/>
+              <w:t>Git / Github</w:t>
+            </w:r>
           </w:p>
         </w:tc>
       </w:tr>
@@ -791,19 +775,11 @@
                 <w:lang w:val="en-US"/>
               </w:rPr>
             </w:pPr>
-            <w:proofErr w:type="spellStart"/>
-            <w:r>
-              <w:rPr>
-                <w:lang w:val="en-US"/>
-              </w:rPr>
-              <w:t>Github</w:t>
-            </w:r>
-            <w:proofErr w:type="spellEnd"/>
-            <w:r>
-              <w:rPr>
-                <w:lang w:val="en-US"/>
-              </w:rPr>
-              <w:t xml:space="preserve"> Link</w:t>
+            <w:r>
+              <w:rPr>
+                <w:lang w:val="en-US"/>
+              </w:rPr>
+              <w:t>Github Link</w:t>
             </w:r>
           </w:p>
         </w:tc>
@@ -832,125 +808,6 @@
         </w:tc>
       </w:tr>
     </w:tbl>
-    <w:p>
-      <w:pPr>
-        <w:rPr>
-          <w:lang w:val="en-US"/>
-        </w:rPr>
-      </w:pPr>
-    </w:p>
-    <w:p>
-      <w:pPr>
-        <w:rPr>
-          <w:lang w:val="en-US"/>
-        </w:rPr>
-      </w:pPr>
-    </w:p>
-    <w:p>
-      <w:pPr>
-        <w:rPr>
-          <w:lang w:val="en-US"/>
-        </w:rPr>
-      </w:pPr>
-    </w:p>
-    <w:p>
-      <w:pPr>
-        <w:rPr>
-          <w:lang w:val="en-US"/>
-        </w:rPr>
-      </w:pPr>
-    </w:p>
-    <w:p>
-      <w:pPr>
-        <w:rPr>
-          <w:lang w:val="en-US"/>
-        </w:rPr>
-      </w:pPr>
-    </w:p>
-    <w:p>
-      <w:pPr>
-        <w:rPr>
-          <w:lang w:val="en-US"/>
-        </w:rPr>
-      </w:pPr>
-    </w:p>
-    <w:p>
-      <w:pPr>
-        <w:rPr>
-          <w:lang w:val="en-US"/>
-        </w:rPr>
-      </w:pPr>
-    </w:p>
-    <w:p>
-      <w:pPr>
-        <w:rPr>
-          <w:lang w:val="en-US"/>
-        </w:rPr>
-      </w:pPr>
-    </w:p>
-    <w:p>
-      <w:pPr>
-        <w:rPr>
-          <w:lang w:val="en-US"/>
-        </w:rPr>
-      </w:pPr>
-    </w:p>
-    <w:p>
-      <w:pPr>
-        <w:rPr>
-          <w:lang w:val="en-US"/>
-        </w:rPr>
-      </w:pPr>
-    </w:p>
-    <w:p>
-      <w:pPr>
-        <w:rPr>
-          <w:lang w:val="en-US"/>
-        </w:rPr>
-      </w:pPr>
-    </w:p>
-    <w:p>
-      <w:pPr>
-        <w:rPr>
-          <w:lang w:val="en-US"/>
-        </w:rPr>
-      </w:pPr>
-    </w:p>
-    <w:p>
-      <w:pPr>
-        <w:rPr>
-          <w:lang w:val="en-US"/>
-        </w:rPr>
-      </w:pPr>
-    </w:p>
-    <w:p>
-      <w:pPr>
-        <w:rPr>
-          <w:lang w:val="en-US"/>
-        </w:rPr>
-      </w:pPr>
-    </w:p>
-    <w:p>
-      <w:pPr>
-        <w:rPr>
-          <w:lang w:val="en-US"/>
-        </w:rPr>
-      </w:pPr>
-    </w:p>
-    <w:p>
-      <w:pPr>
-        <w:rPr>
-          <w:lang w:val="en-US"/>
-        </w:rPr>
-      </w:pPr>
-    </w:p>
-    <w:p>
-      <w:pPr>
-        <w:rPr>
-          <w:lang w:val="en-US"/>
-        </w:rPr>
-      </w:pPr>
-    </w:p>
     <w:p>
       <w:pPr>
         <w:rPr>
@@ -1023,7 +880,9 @@
               <w:i w:val="0"/>
               <w:iCs w:val="0"/>
               <w:noProof/>
-              <w:lang w:eastAsia="en-GB"/>
+              <w:sz w:val="22"/>
+              <w:szCs w:val="22"/>
+              <w:lang w:eastAsia="en-IN"/>
             </w:rPr>
           </w:pPr>
           <w:r>
@@ -1043,7 +902,7 @@
             </w:rPr>
             <w:fldChar w:fldCharType="separate"/>
           </w:r>
-          <w:hyperlink w:anchor="_Toc69124780" w:history="1">
+          <w:hyperlink w:anchor="_Toc69206523" w:history="1">
             <w:r>
               <w:rPr>
                 <w:rStyle w:val="Hyperlink"/>
@@ -1070,7 +929,7 @@
                 <w:noProof/>
                 <w:webHidden/>
               </w:rPr>
-              <w:instrText xml:space="preserve"> PAGEREF _Toc69124780 \h </w:instrText>
+              <w:instrText xml:space="preserve"> PAGEREF _Toc69206523 \h </w:instrText>
             </w:r>
             <w:r>
               <w:rPr>
@@ -1114,30 +973,18 @@
               <w:i w:val="0"/>
               <w:iCs w:val="0"/>
               <w:noProof/>
-              <w:lang w:eastAsia="en-GB"/>
+              <w:sz w:val="22"/>
+              <w:szCs w:val="22"/>
+              <w:lang w:eastAsia="en-IN"/>
             </w:rPr>
           </w:pPr>
-          <w:hyperlink w:anchor="_Toc69124781" w:history="1">
+          <w:hyperlink w:anchor="_Toc69206524" w:history="1">
             <w:r>
               <w:rPr>
                 <w:rStyle w:val="Hyperlink"/>
                 <w:noProof/>
               </w:rPr>
-              <w:t>About this doc</w:t>
-            </w:r>
-            <w:r>
-              <w:rPr>
-                <w:rStyle w:val="Hyperlink"/>
-                <w:noProof/>
-              </w:rPr>
-              <w:t>u</w:t>
-            </w:r>
-            <w:r>
-              <w:rPr>
-                <w:rStyle w:val="Hyperlink"/>
-                <w:noProof/>
-              </w:rPr>
-              <w:t>ment</w:t>
+              <w:t>About this document</w:t>
             </w:r>
             <w:r>
               <w:rPr>
@@ -1158,7 +1005,7 @@
                 <w:noProof/>
                 <w:webHidden/>
               </w:rPr>
-              <w:instrText xml:space="preserve"> PAGEREF _Toc69124781 \h </w:instrText>
+              <w:instrText xml:space="preserve"> PAGEREF _Toc69206524 \h </w:instrText>
             </w:r>
             <w:r>
               <w:rPr>
@@ -1202,10 +1049,12 @@
               <w:i w:val="0"/>
               <w:iCs w:val="0"/>
               <w:noProof/>
-              <w:lang w:eastAsia="en-GB"/>
+              <w:sz w:val="22"/>
+              <w:szCs w:val="22"/>
+              <w:lang w:eastAsia="en-IN"/>
             </w:rPr>
           </w:pPr>
-          <w:hyperlink w:anchor="_Toc69124782" w:history="1">
+          <w:hyperlink w:anchor="_Toc69206525" w:history="1">
             <w:r>
               <w:rPr>
                 <w:rStyle w:val="Hyperlink"/>
@@ -1232,7 +1081,7 @@
                 <w:noProof/>
                 <w:webHidden/>
               </w:rPr>
-              <w:instrText xml:space="preserve"> PAGEREF _Toc69124782 \h </w:instrText>
+              <w:instrText xml:space="preserve"> PAGEREF _Toc69206525 \h </w:instrText>
             </w:r>
             <w:r>
               <w:rPr>
@@ -1274,12 +1123,10 @@
               <w:b w:val="0"/>
               <w:bCs w:val="0"/>
               <w:noProof/>
-              <w:sz w:val="24"/>
-              <w:szCs w:val="24"/>
-              <w:lang w:eastAsia="en-GB"/>
+              <w:lang w:eastAsia="en-IN"/>
             </w:rPr>
           </w:pPr>
-          <w:hyperlink w:anchor="_Toc69124783" w:history="1">
+          <w:hyperlink w:anchor="_Toc69206526" w:history="1">
             <w:r>
               <w:rPr>
                 <w:rStyle w:val="Hyperlink"/>
@@ -1306,7 +1153,7 @@
                 <w:noProof/>
                 <w:webHidden/>
               </w:rPr>
-              <w:instrText xml:space="preserve"> PAGEREF _Toc69124783 \h </w:instrText>
+              <w:instrText xml:space="preserve"> PAGEREF _Toc69206526 \h </w:instrText>
             </w:r>
             <w:r>
               <w:rPr>
@@ -1348,12 +1195,10 @@
               <w:b w:val="0"/>
               <w:bCs w:val="0"/>
               <w:noProof/>
-              <w:sz w:val="24"/>
-              <w:szCs w:val="24"/>
-              <w:lang w:eastAsia="en-GB"/>
+              <w:lang w:eastAsia="en-IN"/>
             </w:rPr>
           </w:pPr>
-          <w:hyperlink w:anchor="_Toc69124784" w:history="1">
+          <w:hyperlink w:anchor="_Toc69206527" w:history="1">
             <w:r>
               <w:rPr>
                 <w:rStyle w:val="Hyperlink"/>
@@ -1380,7 +1225,7 @@
                 <w:noProof/>
                 <w:webHidden/>
               </w:rPr>
-              <w:instrText xml:space="preserve"> PAGEREF _Toc69124784 \h </w:instrText>
+              <w:instrText xml:space="preserve"> PAGEREF _Toc69206527 \h </w:instrText>
             </w:r>
             <w:r>
               <w:rPr>
@@ -1424,10 +1269,12 @@
               <w:i w:val="0"/>
               <w:iCs w:val="0"/>
               <w:noProof/>
-              <w:lang w:eastAsia="en-GB"/>
+              <w:sz w:val="22"/>
+              <w:szCs w:val="22"/>
+              <w:lang w:eastAsia="en-IN"/>
             </w:rPr>
           </w:pPr>
-          <w:hyperlink w:anchor="_Toc69124785" w:history="1">
+          <w:hyperlink w:anchor="_Toc69206528" w:history="1">
             <w:r>
               <w:rPr>
                 <w:rStyle w:val="Hyperlink"/>
@@ -1454,7 +1301,7 @@
                 <w:noProof/>
                 <w:webHidden/>
               </w:rPr>
-              <w:instrText xml:space="preserve"> PAGEREF _Toc69124785 \h </w:instrText>
+              <w:instrText xml:space="preserve"> PAGEREF _Toc69206528 \h </w:instrText>
             </w:r>
             <w:r>
               <w:rPr>
@@ -1474,7 +1321,7 @@
                 <w:noProof/>
                 <w:webHidden/>
               </w:rPr>
-              <w:t>3</w:t>
+              <w:t>2</w:t>
             </w:r>
             <w:r>
               <w:rPr>
@@ -1498,30 +1345,18 @@
               <w:i w:val="0"/>
               <w:iCs w:val="0"/>
               <w:noProof/>
-              <w:lang w:eastAsia="en-GB"/>
+              <w:sz w:val="22"/>
+              <w:szCs w:val="22"/>
+              <w:lang w:eastAsia="en-IN"/>
             </w:rPr>
           </w:pPr>
-          <w:hyperlink w:anchor="_Toc69124786" w:history="1">
+          <w:hyperlink w:anchor="_Toc69206529" w:history="1">
             <w:r>
               <w:rPr>
                 <w:rStyle w:val="Hyperlink"/>
                 <w:noProof/>
               </w:rPr>
-              <w:t>Low level vi</w:t>
-            </w:r>
-            <w:r>
-              <w:rPr>
-                <w:rStyle w:val="Hyperlink"/>
-                <w:noProof/>
-              </w:rPr>
-              <w:t>e</w:t>
-            </w:r>
-            <w:r>
-              <w:rPr>
-                <w:rStyle w:val="Hyperlink"/>
-                <w:noProof/>
-              </w:rPr>
-              <w:t>w of system</w:t>
+              <w:t>Low level view of system</w:t>
             </w:r>
             <w:r>
               <w:rPr>
@@ -1542,7 +1377,7 @@
                 <w:noProof/>
                 <w:webHidden/>
               </w:rPr>
-              <w:instrText xml:space="preserve"> PAGEREF _Toc69124786 \h </w:instrText>
+              <w:instrText xml:space="preserve"> PAGEREF _Toc69206529 \h </w:instrText>
             </w:r>
             <w:r>
               <w:rPr>
@@ -1610,31 +1445,16 @@
       <w:pPr>
         <w:pStyle w:val="Heading1"/>
       </w:pPr>
-      <w:bookmarkStart w:id="0" w:name="_Toc69124780"/>
-      <w:r>
+      <w:bookmarkStart w:id="0" w:name="_Toc69206523"/>
+      <w:r>
+        <w:lastRenderedPageBreak/>
         <w:t>Acknowledgement</w:t>
       </w:r>
       <w:bookmarkEnd w:id="0"/>
     </w:p>
     <w:p>
       <w:r>
-        <w:t xml:space="preserve">Django web framework is used for implementing the system along with other technologies like </w:t>
-      </w:r>
-      <w:proofErr w:type="spellStart"/>
-      <w:r>
-        <w:t>mysql</w:t>
-      </w:r>
-      <w:proofErr w:type="spellEnd"/>
-      <w:r>
-        <w:t xml:space="preserve">, python3, html5, css3, </w:t>
-      </w:r>
-      <w:proofErr w:type="spellStart"/>
-      <w:r>
-        <w:t>js</w:t>
-      </w:r>
-      <w:proofErr w:type="spellEnd"/>
-      <w:r>
-        <w:t xml:space="preserve">, ajax, etc. </w:t>
+        <w:t xml:space="preserve">Django web framework is used for implementing the system along with other technologies like mysql, python3, html5, css3, js, ajax, etc. </w:t>
       </w:r>
     </w:p>
     <w:p>
@@ -1731,7 +1551,7 @@
       <w:pPr>
         <w:pStyle w:val="Heading1"/>
       </w:pPr>
-      <w:bookmarkStart w:id="1" w:name="_Toc69124781"/>
+      <w:bookmarkStart w:id="1" w:name="_Toc69206524"/>
       <w:r>
         <w:t>About this document</w:t>
       </w:r>
@@ -1749,7 +1569,7 @@
       <w:pPr>
         <w:pStyle w:val="Heading1"/>
       </w:pPr>
-      <w:bookmarkStart w:id="2" w:name="_Toc69124782"/>
+      <w:bookmarkStart w:id="2" w:name="_Toc69206525"/>
       <w:r>
         <w:t>System Study / Features for App</w:t>
       </w:r>
@@ -1759,7 +1579,7 @@
       <w:pPr>
         <w:pStyle w:val="Heading2"/>
       </w:pPr>
-      <w:bookmarkStart w:id="3" w:name="_Toc69124783"/>
+      <w:bookmarkStart w:id="3" w:name="_Toc69206526"/>
       <w:r>
         <w:t>Features:</w:t>
       </w:r>
@@ -1877,7 +1697,7 @@
       <w:pPr>
         <w:pStyle w:val="Heading2"/>
       </w:pPr>
-      <w:bookmarkStart w:id="4" w:name="_Toc69124784"/>
+      <w:bookmarkStart w:id="4" w:name="_Toc69206527"/>
       <w:r>
         <w:t>Portal</w:t>
       </w:r>
@@ -1934,7 +1754,6 @@
         </w:numPr>
       </w:pPr>
       <w:r>
-        <w:lastRenderedPageBreak/>
         <w:t xml:space="preserve">Finance – to see the profile and to release the payroll for professor, finance and admin after getting approved </w:t>
       </w:r>
       <w:r>
@@ -1982,7 +1801,7 @@
       <w:pPr>
         <w:pStyle w:val="Heading1"/>
       </w:pPr>
-      <w:bookmarkStart w:id="5" w:name="_Toc69124785"/>
+      <w:bookmarkStart w:id="5" w:name="_Toc69206528"/>
       <w:r>
         <w:t xml:space="preserve">High </w:t>
       </w:r>
@@ -2006,7 +1825,6 @@
       </w:r>
       <w:bookmarkEnd w:id="5"/>
     </w:p>
-    <w:p/>
     <w:p>
       <w:pPr>
         <w:pStyle w:val="ListParagraph"/>
@@ -2088,6 +1906,7 @@
         </w:numPr>
       </w:pPr>
       <w:r>
+        <w:lastRenderedPageBreak/>
         <w:t>Other people request Review -&gt; has to be approved by Admin.</w:t>
       </w:r>
     </w:p>
@@ -2148,14 +1967,393 @@
       <w:pPr>
         <w:pStyle w:val="Heading1"/>
       </w:pPr>
-      <w:bookmarkStart w:id="6" w:name="_Toc69124786"/>
+      <w:bookmarkStart w:id="6" w:name="_Toc69206529"/>
       <w:r>
         <w:t>Low level view of system</w:t>
       </w:r>
       <w:bookmarkEnd w:id="6"/>
     </w:p>
-    <w:p/>
-    <w:p/>
+    <w:p>
+      <w:pPr>
+        <w:pStyle w:val="ListParagraph"/>
+        <w:numPr>
+          <w:ilvl w:val="0"/>
+          <w:numId w:val="5"/>
+        </w:numPr>
+      </w:pPr>
+      <w:r>
+        <w:t>Students -&gt; Apply for course -&gt; Admission teams approved it</w:t>
+      </w:r>
+      <w:r>
+        <w:t xml:space="preserve"> and register user in the college / university with the correct college roll number and university registration number.</w:t>
+      </w:r>
+    </w:p>
+    <w:p>
+      <w:pPr>
+        <w:pStyle w:val="ListParagraph"/>
+        <w:numPr>
+          <w:ilvl w:val="1"/>
+          <w:numId w:val="5"/>
+        </w:numPr>
+      </w:pPr>
+      <w:r>
+        <w:t xml:space="preserve">Students -&gt; </w:t>
+      </w:r>
+      <w:r>
+        <w:t>C</w:t>
+      </w:r>
+      <w:r>
+        <w:t>an now login to the portal and then pay the fee</w:t>
+      </w:r>
+    </w:p>
+    <w:p>
+      <w:pPr>
+        <w:pStyle w:val="ListParagraph"/>
+        <w:numPr>
+          <w:ilvl w:val="1"/>
+          <w:numId w:val="5"/>
+        </w:numPr>
+      </w:pPr>
+      <w:r>
+        <w:t xml:space="preserve">Students -&gt; </w:t>
+      </w:r>
+      <w:r>
+        <w:t>C</w:t>
+      </w:r>
+      <w:r>
+        <w:t>an see the fee details and structure</w:t>
+      </w:r>
+    </w:p>
+    <w:p>
+      <w:pPr>
+        <w:pStyle w:val="ListParagraph"/>
+        <w:numPr>
+          <w:ilvl w:val="1"/>
+          <w:numId w:val="5"/>
+        </w:numPr>
+      </w:pPr>
+      <w:r>
+        <w:t>Students -&gt; Can see the result, admit card and registration card</w:t>
+      </w:r>
+    </w:p>
+    <w:p>
+      <w:pPr>
+        <w:pStyle w:val="ListParagraph"/>
+        <w:numPr>
+          <w:ilvl w:val="1"/>
+          <w:numId w:val="5"/>
+        </w:numPr>
+      </w:pPr>
+      <w:r>
+        <w:t>Students -&gt; Can see the course details, class timetable and faculty info.</w:t>
+      </w:r>
+    </w:p>
+    <w:p>
+      <w:pPr>
+        <w:pStyle w:val="ListParagraph"/>
+        <w:numPr>
+          <w:ilvl w:val="1"/>
+          <w:numId w:val="5"/>
+        </w:numPr>
+      </w:pPr>
+      <w:r>
+        <w:t>Students - &gt; data modification approval goes to admission team.</w:t>
+      </w:r>
+      <w:r>
+        <w:t xml:space="preserve"> </w:t>
+      </w:r>
+    </w:p>
+    <w:p>
+      <w:pPr>
+        <w:pStyle w:val="ListParagraph"/>
+        <w:numPr>
+          <w:ilvl w:val="0"/>
+          <w:numId w:val="5"/>
+        </w:numPr>
+      </w:pPr>
+      <w:r>
+        <w:t>Professor -&gt; Apply for teaching -&gt; Dean approved it</w:t>
+      </w:r>
+    </w:p>
+    <w:p>
+      <w:pPr>
+        <w:pStyle w:val="ListParagraph"/>
+        <w:numPr>
+          <w:ilvl w:val="1"/>
+          <w:numId w:val="5"/>
+        </w:numPr>
+      </w:pPr>
+      <w:r>
+        <w:t>Professor-&gt; Can login to the portal and share/publish timetable and can edit it as well.</w:t>
+      </w:r>
+    </w:p>
+    <w:p>
+      <w:pPr>
+        <w:pStyle w:val="ListParagraph"/>
+        <w:numPr>
+          <w:ilvl w:val="1"/>
+          <w:numId w:val="5"/>
+        </w:numPr>
+      </w:pPr>
+      <w:r>
+        <w:t>Professor can see / download the payslip</w:t>
+      </w:r>
+    </w:p>
+    <w:p>
+      <w:pPr>
+        <w:pStyle w:val="ListParagraph"/>
+        <w:numPr>
+          <w:ilvl w:val="1"/>
+          <w:numId w:val="5"/>
+        </w:numPr>
+      </w:pPr>
+      <w:r>
+        <w:t>Professor data modification approval goes to Dean Approval</w:t>
+      </w:r>
+    </w:p>
+    <w:p>
+      <w:pPr>
+        <w:pStyle w:val="ListParagraph"/>
+        <w:numPr>
+          <w:ilvl w:val="1"/>
+          <w:numId w:val="5"/>
+        </w:numPr>
+      </w:pPr>
+      <w:r>
+        <w:t>Can apply for resignation</w:t>
+      </w:r>
+    </w:p>
+    <w:p>
+      <w:pPr>
+        <w:pStyle w:val="ListParagraph"/>
+        <w:numPr>
+          <w:ilvl w:val="0"/>
+          <w:numId w:val="5"/>
+        </w:numPr>
+      </w:pPr>
+      <w:r>
+        <w:t>Admin Team -&gt; Apply for admin team -&gt; Admin Manager will approve it.</w:t>
+      </w:r>
+    </w:p>
+    <w:p>
+      <w:pPr>
+        <w:pStyle w:val="ListParagraph"/>
+        <w:numPr>
+          <w:ilvl w:val="1"/>
+          <w:numId w:val="5"/>
+        </w:numPr>
+      </w:pPr>
+      <w:r>
+        <w:t>Other people request must be processed by admin team like staff,security etc</w:t>
+      </w:r>
+    </w:p>
+    <w:p>
+      <w:pPr>
+        <w:pStyle w:val="ListParagraph"/>
+        <w:numPr>
+          <w:ilvl w:val="1"/>
+          <w:numId w:val="5"/>
+        </w:numPr>
+      </w:pPr>
+      <w:r>
+        <w:t>Will manage the database and apps.</w:t>
+      </w:r>
+    </w:p>
+    <w:p>
+      <w:pPr>
+        <w:pStyle w:val="ListParagraph"/>
+        <w:numPr>
+          <w:ilvl w:val="1"/>
+          <w:numId w:val="5"/>
+        </w:numPr>
+      </w:pPr>
+      <w:r>
+        <w:t>Admin team and other people can see their payslip</w:t>
+      </w:r>
+    </w:p>
+    <w:p>
+      <w:pPr>
+        <w:pStyle w:val="ListParagraph"/>
+        <w:numPr>
+          <w:ilvl w:val="1"/>
+          <w:numId w:val="5"/>
+        </w:numPr>
+      </w:pPr>
+      <w:r>
+        <w:t>Data modification for Admin team must be approved from Admin Manager</w:t>
+      </w:r>
+    </w:p>
+    <w:p>
+      <w:pPr>
+        <w:pStyle w:val="ListParagraph"/>
+        <w:numPr>
+          <w:ilvl w:val="1"/>
+          <w:numId w:val="5"/>
+        </w:numPr>
+      </w:pPr>
+      <w:r>
+        <w:t>Data modification for other must be approved from Admin team.</w:t>
+      </w:r>
+    </w:p>
+    <w:p>
+      <w:pPr>
+        <w:pStyle w:val="ListParagraph"/>
+        <w:numPr>
+          <w:ilvl w:val="0"/>
+          <w:numId w:val="5"/>
+        </w:numPr>
+      </w:pPr>
+      <w:r>
+        <w:t>Admission Team -&gt; Apply for Admission team -&gt; Admission manager will approve it.</w:t>
+      </w:r>
+    </w:p>
+    <w:p>
+      <w:pPr>
+        <w:pStyle w:val="ListParagraph"/>
+        <w:numPr>
+          <w:ilvl w:val="1"/>
+          <w:numId w:val="5"/>
+        </w:numPr>
+      </w:pPr>
+      <w:r>
+        <w:t>R</w:t>
+      </w:r>
+      <w:r>
+        <w:t>eview the student application and register the details with college and university and provide the required information like college roll number, university registration number, course info etc.</w:t>
+      </w:r>
+    </w:p>
+    <w:p>
+      <w:pPr>
+        <w:pStyle w:val="ListParagraph"/>
+        <w:numPr>
+          <w:ilvl w:val="1"/>
+          <w:numId w:val="5"/>
+        </w:numPr>
+      </w:pPr>
+      <w:r>
+        <w:t>Also validate the student data if the data modification request came.</w:t>
+      </w:r>
+    </w:p>
+    <w:p>
+      <w:pPr>
+        <w:pStyle w:val="ListParagraph"/>
+        <w:numPr>
+          <w:ilvl w:val="1"/>
+          <w:numId w:val="5"/>
+        </w:numPr>
+      </w:pPr>
+      <w:r>
+        <w:t>Admission team member can see their payslip.</w:t>
+      </w:r>
+    </w:p>
+    <w:p>
+      <w:pPr>
+        <w:pStyle w:val="ListParagraph"/>
+        <w:numPr>
+          <w:ilvl w:val="0"/>
+          <w:numId w:val="5"/>
+        </w:numPr>
+      </w:pPr>
+      <w:r>
+        <w:t>Examination Cell -&gt; Apply for examination cell -&gt; Approval from Exm. Manger</w:t>
+      </w:r>
+    </w:p>
+    <w:p>
+      <w:pPr>
+        <w:pStyle w:val="ListParagraph"/>
+        <w:numPr>
+          <w:ilvl w:val="1"/>
+          <w:numId w:val="5"/>
+        </w:numPr>
+      </w:pPr>
+      <w:r>
+        <w:t>Publish the Course Exam date and schedule</w:t>
+      </w:r>
+    </w:p>
+    <w:p>
+      <w:pPr>
+        <w:pStyle w:val="ListParagraph"/>
+        <w:numPr>
+          <w:ilvl w:val="1"/>
+          <w:numId w:val="5"/>
+        </w:numPr>
+      </w:pPr>
+      <w:r>
+        <w:t>Publish the students result online and registration / admin card details</w:t>
+      </w:r>
+    </w:p>
+    <w:p>
+      <w:pPr>
+        <w:pStyle w:val="ListParagraph"/>
+        <w:numPr>
+          <w:ilvl w:val="1"/>
+          <w:numId w:val="5"/>
+        </w:numPr>
+      </w:pPr>
+      <w:r>
+        <w:t>Data modification</w:t>
+      </w:r>
+      <w:r>
+        <w:t xml:space="preserve"> must b</w:t>
+      </w:r>
+      <w:r>
+        <w:t>e approved from Examination Cell manager</w:t>
+      </w:r>
+    </w:p>
+    <w:p>
+      <w:pPr>
+        <w:pStyle w:val="ListParagraph"/>
+        <w:numPr>
+          <w:ilvl w:val="0"/>
+          <w:numId w:val="5"/>
+        </w:numPr>
+      </w:pPr>
+      <w:r>
+        <w:t>Finance Team -&gt; Apply for Finance Team -&gt; Finance manager will approve it.</w:t>
+      </w:r>
+    </w:p>
+    <w:p>
+      <w:pPr>
+        <w:pStyle w:val="ListParagraph"/>
+        <w:numPr>
+          <w:ilvl w:val="1"/>
+          <w:numId w:val="5"/>
+        </w:numPr>
+      </w:pPr>
+      <w:r>
+        <w:t>P</w:t>
+      </w:r>
+      <w:r>
+        <w:t xml:space="preserve">ublish </w:t>
+      </w:r>
+      <w:r>
+        <w:t>student fee structure and update the fee database</w:t>
+      </w:r>
+    </w:p>
+    <w:p>
+      <w:pPr>
+        <w:pStyle w:val="ListParagraph"/>
+        <w:numPr>
+          <w:ilvl w:val="1"/>
+          <w:numId w:val="5"/>
+        </w:numPr>
+      </w:pPr>
+      <w:r>
+        <w:t xml:space="preserve">Publish and roll out the payroll for teacher / admin / admission / examination cell and finance member </w:t>
+      </w:r>
+    </w:p>
+    <w:p>
+      <w:pPr>
+        <w:pStyle w:val="ListParagraph"/>
+        <w:numPr>
+          <w:ilvl w:val="1"/>
+          <w:numId w:val="5"/>
+        </w:numPr>
+      </w:pPr>
+      <w:r>
+        <w:t>Data modification must be approved by Finance manager.</w:t>
+      </w:r>
+    </w:p>
     <w:sectPr>
       <w:pgSz w:w="11906" w:h="16838"/>
       <w:pgMar w:top="1440" w:right="1440" w:bottom="1440" w:left="1440" w:header="708" w:footer="708" w:gutter="0"/>
@@ -2395,6 +2593,119 @@
     </w:lvl>
   </w:abstractNum>
   <w:abstractNum w:abstractNumId="2" w15:restartNumberingAfterBreak="0">
+    <w:nsid w:val="44B51C16"/>
+    <w:multiLevelType w:val="hybridMultilevel"/>
+    <w:tmpl w:val="6D2A6C84"/>
+    <w:lvl w:ilvl="0" w:tplc="40090001">
+      <w:start w:val="1"/>
+      <w:numFmt w:val="bullet"/>
+      <w:lvlText w:val=""/>
+      <w:lvlJc w:val="left"/>
+      <w:pPr>
+        <w:ind w:left="720" w:hanging="360"/>
+      </w:pPr>
+      <w:rPr>
+        <w:rFonts w:ascii="Symbol" w:hAnsi="Symbol" w:hint="default"/>
+      </w:rPr>
+    </w:lvl>
+    <w:lvl w:ilvl="1" w:tplc="40090003">
+      <w:start w:val="1"/>
+      <w:numFmt w:val="bullet"/>
+      <w:lvlText w:val="o"/>
+      <w:lvlJc w:val="left"/>
+      <w:pPr>
+        <w:ind w:left="1440" w:hanging="360"/>
+      </w:pPr>
+      <w:rPr>
+        <w:rFonts w:ascii="Courier New" w:hAnsi="Courier New" w:cs="Courier New" w:hint="default"/>
+      </w:rPr>
+    </w:lvl>
+    <w:lvl w:ilvl="2" w:tplc="40090005" w:tentative="1">
+      <w:start w:val="1"/>
+      <w:numFmt w:val="bullet"/>
+      <w:lvlText w:val=""/>
+      <w:lvlJc w:val="left"/>
+      <w:pPr>
+        <w:ind w:left="2160" w:hanging="360"/>
+      </w:pPr>
+      <w:rPr>
+        <w:rFonts w:ascii="Wingdings" w:hAnsi="Wingdings" w:hint="default"/>
+      </w:rPr>
+    </w:lvl>
+    <w:lvl w:ilvl="3" w:tplc="40090001" w:tentative="1">
+      <w:start w:val="1"/>
+      <w:numFmt w:val="bullet"/>
+      <w:lvlText w:val=""/>
+      <w:lvlJc w:val="left"/>
+      <w:pPr>
+        <w:ind w:left="2880" w:hanging="360"/>
+      </w:pPr>
+      <w:rPr>
+        <w:rFonts w:ascii="Symbol" w:hAnsi="Symbol" w:hint="default"/>
+      </w:rPr>
+    </w:lvl>
+    <w:lvl w:ilvl="4" w:tplc="40090003" w:tentative="1">
+      <w:start w:val="1"/>
+      <w:numFmt w:val="bullet"/>
+      <w:lvlText w:val="o"/>
+      <w:lvlJc w:val="left"/>
+      <w:pPr>
+        <w:ind w:left="3600" w:hanging="360"/>
+      </w:pPr>
+      <w:rPr>
+        <w:rFonts w:ascii="Courier New" w:hAnsi="Courier New" w:cs="Courier New" w:hint="default"/>
+      </w:rPr>
+    </w:lvl>
+    <w:lvl w:ilvl="5" w:tplc="40090005" w:tentative="1">
+      <w:start w:val="1"/>
+      <w:numFmt w:val="bullet"/>
+      <w:lvlText w:val=""/>
+      <w:lvlJc w:val="left"/>
+      <w:pPr>
+        <w:ind w:left="4320" w:hanging="360"/>
+      </w:pPr>
+      <w:rPr>
+        <w:rFonts w:ascii="Wingdings" w:hAnsi="Wingdings" w:hint="default"/>
+      </w:rPr>
+    </w:lvl>
+    <w:lvl w:ilvl="6" w:tplc="40090001" w:tentative="1">
+      <w:start w:val="1"/>
+      <w:numFmt w:val="bullet"/>
+      <w:lvlText w:val=""/>
+      <w:lvlJc w:val="left"/>
+      <w:pPr>
+        <w:ind w:left="5040" w:hanging="360"/>
+      </w:pPr>
+      <w:rPr>
+        <w:rFonts w:ascii="Symbol" w:hAnsi="Symbol" w:hint="default"/>
+      </w:rPr>
+    </w:lvl>
+    <w:lvl w:ilvl="7" w:tplc="40090003" w:tentative="1">
+      <w:start w:val="1"/>
+      <w:numFmt w:val="bullet"/>
+      <w:lvlText w:val="o"/>
+      <w:lvlJc w:val="left"/>
+      <w:pPr>
+        <w:ind w:left="5760" w:hanging="360"/>
+      </w:pPr>
+      <w:rPr>
+        <w:rFonts w:ascii="Courier New" w:hAnsi="Courier New" w:cs="Courier New" w:hint="default"/>
+      </w:rPr>
+    </w:lvl>
+    <w:lvl w:ilvl="8" w:tplc="40090005" w:tentative="1">
+      <w:start w:val="1"/>
+      <w:numFmt w:val="bullet"/>
+      <w:lvlText w:val=""/>
+      <w:lvlJc w:val="left"/>
+      <w:pPr>
+        <w:ind w:left="6480" w:hanging="360"/>
+      </w:pPr>
+      <w:rPr>
+        <w:rFonts w:ascii="Wingdings" w:hAnsi="Wingdings" w:hint="default"/>
+      </w:rPr>
+    </w:lvl>
+  </w:abstractNum>
+  <w:abstractNum w:abstractNumId="3" w15:restartNumberingAfterBreak="0">
     <w:nsid w:val="589B6D1D"/>
     <w:multiLevelType w:val="hybridMultilevel"/>
     <w:tmpl w:val="78C6C48A"/>
@@ -2507,7 +2818,7 @@
       </w:rPr>
     </w:lvl>
   </w:abstractNum>
-  <w:abstractNum w:abstractNumId="3" w15:restartNumberingAfterBreak="0">
+  <w:abstractNum w:abstractNumId="4" w15:restartNumberingAfterBreak="0">
     <w:nsid w:val="7D5F7B22"/>
     <w:multiLevelType w:val="hybridMultilevel"/>
     <w:tmpl w:val="2E76CDCA"/>
@@ -2621,16 +2932,19 @@
     </w:lvl>
   </w:abstractNum>
   <w:num w:numId="1">
-    <w:abstractNumId w:val="2"/>
+    <w:abstractNumId w:val="3"/>
   </w:num>
   <w:num w:numId="2">
-    <w:abstractNumId w:val="3"/>
+    <w:abstractNumId w:val="4"/>
   </w:num>
   <w:num w:numId="3">
     <w:abstractNumId w:val="0"/>
   </w:num>
   <w:num w:numId="4">
     <w:abstractNumId w:val="1"/>
+  </w:num>
+  <w:num w:numId="5">
+    <w:abstractNumId w:val="2"/>
   </w:num>
 </w:numbering>
 </file>

</xml_diff>